<commit_message>
fixes and report update
</commit_message>
<xml_diff>
--- a/docs/final report.docx
+++ b/docs/final report.docx
@@ -170,7 +170,6 @@
                                   <w:dataBinding w:prefixMappings="xmlns:ns0='http://purl.org/dc/elements/1.1/' xmlns:ns1='http://schemas.openxmlformats.org/package/2006/metadata/core-properties' " w:xpath="/ns1:coreProperties[1]/ns0:creator[1]" w:storeItemID="{6C3C8BC8-F283-45AE-878A-BAB7291924A1}"/>
                                   <w:text/>
                                 </w:sdtPr>
-                                <w:sdtEndPr/>
                                 <w:sdtContent>
                                   <w:p>
                                     <w:pPr>
@@ -190,7 +189,7 @@
                                         <w:sz w:val="24"/>
                                         <w:szCs w:val="24"/>
                                       </w:rPr>
-                                      <w:t>author: Joshua Bouvier</w:t>
+                                      <w:t>author: Joshua Bouvier | reg no: 1805981</w:t>
                                     </w:r>
                                   </w:p>
                                 </w:sdtContent>
@@ -368,7 +367,6 @@
                             <w:dataBinding w:prefixMappings="xmlns:ns0='http://purl.org/dc/elements/1.1/' xmlns:ns1='http://schemas.openxmlformats.org/package/2006/metadata/core-properties' " w:xpath="/ns1:coreProperties[1]/ns0:creator[1]" w:storeItemID="{6C3C8BC8-F283-45AE-878A-BAB7291924A1}"/>
                             <w:text/>
                           </w:sdtPr>
-                          <w:sdtEndPr/>
                           <w:sdtContent>
                             <w:p>
                               <w:pPr>
@@ -388,7 +386,7 @@
                                   <w:sz w:val="24"/>
                                   <w:szCs w:val="24"/>
                                 </w:rPr>
-                                <w:t>author: Joshua Bouvier</w:t>
+                                <w:t>author: Joshua Bouvier | reg no: 1805981</w:t>
                               </w:r>
                             </w:p>
                           </w:sdtContent>
@@ -655,7 +653,7 @@
           <w:numId w:val="0"/>
         </w:numPr>
       </w:pPr>
-      <w:bookmarkStart w:id="4" w:name="_Toc70651375"/>
+      <w:bookmarkStart w:id="4" w:name="_Toc70655338"/>
       <w:r>
         <w:lastRenderedPageBreak/>
         <w:t>Acknowledgements</w:t>
@@ -708,7 +706,7 @@
           <w:numId w:val="0"/>
         </w:numPr>
       </w:pPr>
-      <w:bookmarkStart w:id="5" w:name="_Toc70651376"/>
+      <w:bookmarkStart w:id="5" w:name="_Toc70655339"/>
       <w:r>
         <w:lastRenderedPageBreak/>
         <w:t>Abstract</w:t>
@@ -940,7 +938,7 @@
           <w:r>
             <w:fldChar w:fldCharType="separate"/>
           </w:r>
-          <w:hyperlink w:anchor="_Toc70651375" w:history="1">
+          <w:hyperlink w:anchor="_Toc70655338" w:history="1">
             <w:r>
               <w:rPr>
                 <w:rStyle w:val="Hyperlink"/>
@@ -967,7 +965,7 @@
                 <w:noProof/>
                 <w:webHidden/>
               </w:rPr>
-              <w:instrText xml:space="preserve"> PAGEREF _Toc70651375 \h </w:instrText>
+              <w:instrText xml:space="preserve"> PAGEREF _Toc70655338 \h </w:instrText>
             </w:r>
             <w:r>
               <w:rPr>
@@ -1007,7 +1005,7 @@
               <w:lang w:eastAsia="en-GB"/>
             </w:rPr>
           </w:pPr>
-          <w:hyperlink w:anchor="_Toc70651376" w:history="1">
+          <w:hyperlink w:anchor="_Toc70655339" w:history="1">
             <w:r>
               <w:rPr>
                 <w:rStyle w:val="Hyperlink"/>
@@ -1034,7 +1032,7 @@
                 <w:noProof/>
                 <w:webHidden/>
               </w:rPr>
-              <w:instrText xml:space="preserve"> PAGEREF _Toc70651376 \h </w:instrText>
+              <w:instrText xml:space="preserve"> PAGEREF _Toc70655339 \h </w:instrText>
             </w:r>
             <w:r>
               <w:rPr>
@@ -1074,7 +1072,7 @@
               <w:lang w:eastAsia="en-GB"/>
             </w:rPr>
           </w:pPr>
-          <w:hyperlink w:anchor="_Toc70651377" w:history="1">
+          <w:hyperlink w:anchor="_Toc70655340" w:history="1">
             <w:r>
               <w:rPr>
                 <w:rStyle w:val="Hyperlink"/>
@@ -1116,7 +1114,7 @@
                 <w:noProof/>
                 <w:webHidden/>
               </w:rPr>
-              <w:instrText xml:space="preserve"> PAGEREF _Toc70651377 \h </w:instrText>
+              <w:instrText xml:space="preserve"> PAGEREF _Toc70655340 \h </w:instrText>
             </w:r>
             <w:r>
               <w:rPr>
@@ -1160,7 +1158,7 @@
               <w:lang w:eastAsia="en-GB"/>
             </w:rPr>
           </w:pPr>
-          <w:hyperlink w:anchor="_Toc70651378" w:history="1">
+          <w:hyperlink w:anchor="_Toc70655341" w:history="1">
             <w:r>
               <w:rPr>
                 <w:rStyle w:val="Hyperlink"/>
@@ -1202,7 +1200,7 @@
                 <w:noProof/>
                 <w:webHidden/>
               </w:rPr>
-              <w:instrText xml:space="preserve"> PAGEREF _Toc70651378 \h </w:instrText>
+              <w:instrText xml:space="preserve"> PAGEREF _Toc70655341 \h </w:instrText>
             </w:r>
             <w:r>
               <w:rPr>
@@ -1246,7 +1244,7 @@
               <w:lang w:eastAsia="en-GB"/>
             </w:rPr>
           </w:pPr>
-          <w:hyperlink w:anchor="_Toc70651379" w:history="1">
+          <w:hyperlink w:anchor="_Toc70655342" w:history="1">
             <w:r>
               <w:rPr>
                 <w:rStyle w:val="Hyperlink"/>
@@ -1288,7 +1286,7 @@
                 <w:noProof/>
                 <w:webHidden/>
               </w:rPr>
-              <w:instrText xml:space="preserve"> PAGEREF _Toc70651379 \h </w:instrText>
+              <w:instrText xml:space="preserve"> PAGEREF _Toc70655342 \h </w:instrText>
             </w:r>
             <w:r>
               <w:rPr>
@@ -1332,7 +1330,7 @@
               <w:lang w:eastAsia="en-GB"/>
             </w:rPr>
           </w:pPr>
-          <w:hyperlink w:anchor="_Toc70651380" w:history="1">
+          <w:hyperlink w:anchor="_Toc70655343" w:history="1">
             <w:r>
               <w:rPr>
                 <w:rStyle w:val="Hyperlink"/>
@@ -1374,7 +1372,7 @@
                 <w:noProof/>
                 <w:webHidden/>
               </w:rPr>
-              <w:instrText xml:space="preserve"> PAGEREF _Toc70651380 \h </w:instrText>
+              <w:instrText xml:space="preserve"> PAGEREF _Toc70655343 \h </w:instrText>
             </w:r>
             <w:r>
               <w:rPr>
@@ -1418,7 +1416,7 @@
               <w:lang w:eastAsia="en-GB"/>
             </w:rPr>
           </w:pPr>
-          <w:hyperlink w:anchor="_Toc70651381" w:history="1">
+          <w:hyperlink w:anchor="_Toc70655344" w:history="1">
             <w:r>
               <w:rPr>
                 <w:rStyle w:val="Hyperlink"/>
@@ -1460,7 +1458,7 @@
                 <w:noProof/>
                 <w:webHidden/>
               </w:rPr>
-              <w:instrText xml:space="preserve"> PAGEREF _Toc70651381 \h </w:instrText>
+              <w:instrText xml:space="preserve"> PAGEREF _Toc70655344 \h </w:instrText>
             </w:r>
             <w:r>
               <w:rPr>
@@ -1504,7 +1502,7 @@
               <w:lang w:eastAsia="en-GB"/>
             </w:rPr>
           </w:pPr>
-          <w:hyperlink w:anchor="_Toc70651382" w:history="1">
+          <w:hyperlink w:anchor="_Toc70655345" w:history="1">
             <w:r>
               <w:rPr>
                 <w:rStyle w:val="Hyperlink"/>
@@ -1546,7 +1544,7 @@
                 <w:noProof/>
                 <w:webHidden/>
               </w:rPr>
-              <w:instrText xml:space="preserve"> PAGEREF _Toc70651382 \h </w:instrText>
+              <w:instrText xml:space="preserve"> PAGEREF _Toc70655345 \h </w:instrText>
             </w:r>
             <w:r>
               <w:rPr>
@@ -1590,7 +1588,7 @@
               <w:lang w:eastAsia="en-GB"/>
             </w:rPr>
           </w:pPr>
-          <w:hyperlink w:anchor="_Toc70651383" w:history="1">
+          <w:hyperlink w:anchor="_Toc70655346" w:history="1">
             <w:r>
               <w:rPr>
                 <w:rStyle w:val="Hyperlink"/>
@@ -1632,7 +1630,7 @@
                 <w:noProof/>
                 <w:webHidden/>
               </w:rPr>
-              <w:instrText xml:space="preserve"> PAGEREF _Toc70651383 \h </w:instrText>
+              <w:instrText xml:space="preserve"> PAGEREF _Toc70655346 \h </w:instrText>
             </w:r>
             <w:r>
               <w:rPr>
@@ -1652,7 +1650,7 @@
                 <w:noProof/>
                 <w:webHidden/>
               </w:rPr>
-              <w:t>9</w:t>
+              <w:t>8</w:t>
             </w:r>
             <w:r>
               <w:rPr>
@@ -1676,7 +1674,7 @@
               <w:lang w:eastAsia="en-GB"/>
             </w:rPr>
           </w:pPr>
-          <w:hyperlink w:anchor="_Toc70651384" w:history="1">
+          <w:hyperlink w:anchor="_Toc70655347" w:history="1">
             <w:r>
               <w:rPr>
                 <w:rStyle w:val="Hyperlink"/>
@@ -1718,7 +1716,7 @@
                 <w:noProof/>
                 <w:webHidden/>
               </w:rPr>
-              <w:instrText xml:space="preserve"> PAGEREF _Toc70651384 \h </w:instrText>
+              <w:instrText xml:space="preserve"> PAGEREF _Toc70655347 \h </w:instrText>
             </w:r>
             <w:r>
               <w:rPr>
@@ -1738,7 +1736,7 @@
                 <w:noProof/>
                 <w:webHidden/>
               </w:rPr>
-              <w:t>10</w:t>
+              <w:t>9</w:t>
             </w:r>
             <w:r>
               <w:rPr>
@@ -1762,7 +1760,7 @@
               <w:lang w:eastAsia="en-GB"/>
             </w:rPr>
           </w:pPr>
-          <w:hyperlink w:anchor="_Toc70651385" w:history="1">
+          <w:hyperlink w:anchor="_Toc70655348" w:history="1">
             <w:r>
               <w:rPr>
                 <w:rStyle w:val="Hyperlink"/>
@@ -1804,7 +1802,7 @@
                 <w:noProof/>
                 <w:webHidden/>
               </w:rPr>
-              <w:instrText xml:space="preserve"> PAGEREF _Toc70651385 \h </w:instrText>
+              <w:instrText xml:space="preserve"> PAGEREF _Toc70655348 \h </w:instrText>
             </w:r>
             <w:r>
               <w:rPr>
@@ -1848,7 +1846,7 @@
               <w:lang w:eastAsia="en-GB"/>
             </w:rPr>
           </w:pPr>
-          <w:hyperlink w:anchor="_Toc70651386" w:history="1">
+          <w:hyperlink w:anchor="_Toc70655349" w:history="1">
             <w:r>
               <w:rPr>
                 <w:rStyle w:val="Hyperlink"/>
@@ -1890,7 +1888,7 @@
                 <w:noProof/>
                 <w:webHidden/>
               </w:rPr>
-              <w:instrText xml:space="preserve"> PAGEREF _Toc70651386 \h </w:instrText>
+              <w:instrText xml:space="preserve"> PAGEREF _Toc70655349 \h </w:instrText>
             </w:r>
             <w:r>
               <w:rPr>
@@ -1934,7 +1932,7 @@
               <w:lang w:eastAsia="en-GB"/>
             </w:rPr>
           </w:pPr>
-          <w:hyperlink w:anchor="_Toc70651387" w:history="1">
+          <w:hyperlink w:anchor="_Toc70655350" w:history="1">
             <w:r>
               <w:rPr>
                 <w:rStyle w:val="Hyperlink"/>
@@ -1976,7 +1974,7 @@
                 <w:noProof/>
                 <w:webHidden/>
               </w:rPr>
-              <w:instrText xml:space="preserve"> PAGEREF _Toc70651387 \h </w:instrText>
+              <w:instrText xml:space="preserve"> PAGEREF _Toc70655350 \h </w:instrText>
             </w:r>
             <w:r>
               <w:rPr>
@@ -1996,7 +1994,7 @@
                 <w:noProof/>
                 <w:webHidden/>
               </w:rPr>
-              <w:t>10</w:t>
+              <w:t>11</w:t>
             </w:r>
             <w:r>
               <w:rPr>
@@ -2020,7 +2018,7 @@
               <w:lang w:eastAsia="en-GB"/>
             </w:rPr>
           </w:pPr>
-          <w:hyperlink w:anchor="_Toc70651388" w:history="1">
+          <w:hyperlink w:anchor="_Toc70655351" w:history="1">
             <w:r>
               <w:rPr>
                 <w:rStyle w:val="Hyperlink"/>
@@ -2041,7 +2039,7 @@
                 <w:rStyle w:val="Hyperlink"/>
                 <w:noProof/>
               </w:rPr>
-              <w:t>Design style</w:t>
+              <w:t>Legal and Ethical</w:t>
             </w:r>
             <w:r>
               <w:rPr>
@@ -2062,7 +2060,7 @@
                 <w:noProof/>
                 <w:webHidden/>
               </w:rPr>
-              <w:instrText xml:space="preserve"> PAGEREF _Toc70651388 \h </w:instrText>
+              <w:instrText xml:space="preserve"> PAGEREF _Toc70655351 \h </w:instrText>
             </w:r>
             <w:r>
               <w:rPr>
@@ -2082,7 +2080,179 @@
                 <w:noProof/>
                 <w:webHidden/>
               </w:rPr>
-              <w:t>10</w:t>
+              <w:t>11</w:t>
+            </w:r>
+            <w:r>
+              <w:rPr>
+                <w:noProof/>
+                <w:webHidden/>
+              </w:rPr>
+              <w:fldChar w:fldCharType="end"/>
+            </w:r>
+          </w:hyperlink>
+        </w:p>
+        <w:p>
+          <w:pPr>
+            <w:pStyle w:val="TOC3"/>
+            <w:tabs>
+              <w:tab w:val="left" w:pos="1320"/>
+              <w:tab w:val="right" w:leader="dot" w:pos="9016"/>
+            </w:tabs>
+            <w:rPr>
+              <w:rFonts w:eastAsiaTheme="minorEastAsia"/>
+              <w:noProof/>
+              <w:lang w:eastAsia="en-GB"/>
+            </w:rPr>
+          </w:pPr>
+          <w:hyperlink w:anchor="_Toc70655352" w:history="1">
+            <w:r>
+              <w:rPr>
+                <w:rStyle w:val="Hyperlink"/>
+                <w:noProof/>
+              </w:rPr>
+              <w:t>1.3.1</w:t>
+            </w:r>
+            <w:r>
+              <w:rPr>
+                <w:rFonts w:eastAsiaTheme="minorEastAsia"/>
+                <w:noProof/>
+                <w:lang w:eastAsia="en-GB"/>
+              </w:rPr>
+              <w:tab/>
+            </w:r>
+            <w:r>
+              <w:rPr>
+                <w:rStyle w:val="Hyperlink"/>
+                <w:noProof/>
+              </w:rPr>
+              <w:t>Legal</w:t>
+            </w:r>
+            <w:r>
+              <w:rPr>
+                <w:noProof/>
+                <w:webHidden/>
+              </w:rPr>
+              <w:tab/>
+            </w:r>
+            <w:r>
+              <w:rPr>
+                <w:noProof/>
+                <w:webHidden/>
+              </w:rPr>
+              <w:fldChar w:fldCharType="begin"/>
+            </w:r>
+            <w:r>
+              <w:rPr>
+                <w:noProof/>
+                <w:webHidden/>
+              </w:rPr>
+              <w:instrText xml:space="preserve"> PAGEREF _Toc70655352 \h </w:instrText>
+            </w:r>
+            <w:r>
+              <w:rPr>
+                <w:noProof/>
+                <w:webHidden/>
+              </w:rPr>
+            </w:r>
+            <w:r>
+              <w:rPr>
+                <w:noProof/>
+                <w:webHidden/>
+              </w:rPr>
+              <w:fldChar w:fldCharType="separate"/>
+            </w:r>
+            <w:r>
+              <w:rPr>
+                <w:noProof/>
+                <w:webHidden/>
+              </w:rPr>
+              <w:t>11</w:t>
+            </w:r>
+            <w:r>
+              <w:rPr>
+                <w:noProof/>
+                <w:webHidden/>
+              </w:rPr>
+              <w:fldChar w:fldCharType="end"/>
+            </w:r>
+          </w:hyperlink>
+        </w:p>
+        <w:p>
+          <w:pPr>
+            <w:pStyle w:val="TOC3"/>
+            <w:tabs>
+              <w:tab w:val="left" w:pos="1320"/>
+              <w:tab w:val="right" w:leader="dot" w:pos="9016"/>
+            </w:tabs>
+            <w:rPr>
+              <w:rFonts w:eastAsiaTheme="minorEastAsia"/>
+              <w:noProof/>
+              <w:lang w:eastAsia="en-GB"/>
+            </w:rPr>
+          </w:pPr>
+          <w:hyperlink w:anchor="_Toc70655353" w:history="1">
+            <w:r>
+              <w:rPr>
+                <w:rStyle w:val="Hyperlink"/>
+                <w:noProof/>
+              </w:rPr>
+              <w:t>1.3.2</w:t>
+            </w:r>
+            <w:r>
+              <w:rPr>
+                <w:rFonts w:eastAsiaTheme="minorEastAsia"/>
+                <w:noProof/>
+                <w:lang w:eastAsia="en-GB"/>
+              </w:rPr>
+              <w:tab/>
+            </w:r>
+            <w:r>
+              <w:rPr>
+                <w:rStyle w:val="Hyperlink"/>
+                <w:noProof/>
+              </w:rPr>
+              <w:t>Ethical</w:t>
+            </w:r>
+            <w:r>
+              <w:rPr>
+                <w:noProof/>
+                <w:webHidden/>
+              </w:rPr>
+              <w:tab/>
+            </w:r>
+            <w:r>
+              <w:rPr>
+                <w:noProof/>
+                <w:webHidden/>
+              </w:rPr>
+              <w:fldChar w:fldCharType="begin"/>
+            </w:r>
+            <w:r>
+              <w:rPr>
+                <w:noProof/>
+                <w:webHidden/>
+              </w:rPr>
+              <w:instrText xml:space="preserve"> PAGEREF _Toc70655353 \h </w:instrText>
+            </w:r>
+            <w:r>
+              <w:rPr>
+                <w:noProof/>
+                <w:webHidden/>
+              </w:rPr>
+            </w:r>
+            <w:r>
+              <w:rPr>
+                <w:noProof/>
+                <w:webHidden/>
+              </w:rPr>
+              <w:fldChar w:fldCharType="separate"/>
+            </w:r>
+            <w:r>
+              <w:rPr>
+                <w:noProof/>
+                <w:webHidden/>
+              </w:rPr>
+              <w:t>11</w:t>
             </w:r>
             <w:r>
               <w:rPr>
@@ -2106,7 +2276,7 @@
               <w:lang w:eastAsia="en-GB"/>
             </w:rPr>
           </w:pPr>
-          <w:hyperlink w:anchor="_Toc70651389" w:history="1">
+          <w:hyperlink w:anchor="_Toc70655354" w:history="1">
             <w:r>
               <w:rPr>
                 <w:rStyle w:val="Hyperlink"/>
@@ -2127,7 +2297,7 @@
                 <w:rStyle w:val="Hyperlink"/>
                 <w:noProof/>
               </w:rPr>
-              <w:t>Technical documentation</w:t>
+              <w:t>Design style</w:t>
             </w:r>
             <w:r>
               <w:rPr>
@@ -2148,7 +2318,7 @@
                 <w:noProof/>
                 <w:webHidden/>
               </w:rPr>
-              <w:instrText xml:space="preserve"> PAGEREF _Toc70651389 \h </w:instrText>
+              <w:instrText xml:space="preserve"> PAGEREF _Toc70655354 \h </w:instrText>
             </w:r>
             <w:r>
               <w:rPr>
@@ -2192,7 +2362,7 @@
               <w:lang w:eastAsia="en-GB"/>
             </w:rPr>
           </w:pPr>
-          <w:hyperlink w:anchor="_Toc70651390" w:history="1">
+          <w:hyperlink w:anchor="_Toc70655355" w:history="1">
             <w:r>
               <w:rPr>
                 <w:rStyle w:val="Hyperlink"/>
@@ -2213,7 +2383,7 @@
                 <w:rStyle w:val="Hyperlink"/>
                 <w:noProof/>
               </w:rPr>
-              <w:t>Predevelopment</w:t>
+              <w:t>Technical documentation</w:t>
             </w:r>
             <w:r>
               <w:rPr>
@@ -2234,7 +2404,7 @@
                 <w:noProof/>
                 <w:webHidden/>
               </w:rPr>
-              <w:instrText xml:space="preserve"> PAGEREF _Toc70651390 \h </w:instrText>
+              <w:instrText xml:space="preserve"> PAGEREF _Toc70655355 \h </w:instrText>
             </w:r>
             <w:r>
               <w:rPr>
@@ -2254,7 +2424,7 @@
                 <w:noProof/>
                 <w:webHidden/>
               </w:rPr>
-              <w:t>12</w:t>
+              <w:t>14</w:t>
             </w:r>
             <w:r>
               <w:rPr>
@@ -2278,7 +2448,7 @@
               <w:lang w:eastAsia="en-GB"/>
             </w:rPr>
           </w:pPr>
-          <w:hyperlink w:anchor="_Toc70651391" w:history="1">
+          <w:hyperlink w:anchor="_Toc70655356" w:history="1">
             <w:r>
               <w:rPr>
                 <w:rStyle w:val="Hyperlink"/>
@@ -2299,6 +2469,92 @@
                 <w:rStyle w:val="Hyperlink"/>
                 <w:noProof/>
               </w:rPr>
+              <w:t>Predevelopment</w:t>
+            </w:r>
+            <w:r>
+              <w:rPr>
+                <w:noProof/>
+                <w:webHidden/>
+              </w:rPr>
+              <w:tab/>
+            </w:r>
+            <w:r>
+              <w:rPr>
+                <w:noProof/>
+                <w:webHidden/>
+              </w:rPr>
+              <w:fldChar w:fldCharType="begin"/>
+            </w:r>
+            <w:r>
+              <w:rPr>
+                <w:noProof/>
+                <w:webHidden/>
+              </w:rPr>
+              <w:instrText xml:space="preserve"> PAGEREF _Toc70655356 \h </w:instrText>
+            </w:r>
+            <w:r>
+              <w:rPr>
+                <w:noProof/>
+                <w:webHidden/>
+              </w:rPr>
+            </w:r>
+            <w:r>
+              <w:rPr>
+                <w:noProof/>
+                <w:webHidden/>
+              </w:rPr>
+              <w:fldChar w:fldCharType="separate"/>
+            </w:r>
+            <w:r>
+              <w:rPr>
+                <w:noProof/>
+                <w:webHidden/>
+              </w:rPr>
+              <w:t>15</w:t>
+            </w:r>
+            <w:r>
+              <w:rPr>
+                <w:noProof/>
+                <w:webHidden/>
+              </w:rPr>
+              <w:fldChar w:fldCharType="end"/>
+            </w:r>
+          </w:hyperlink>
+        </w:p>
+        <w:p>
+          <w:pPr>
+            <w:pStyle w:val="TOC2"/>
+            <w:tabs>
+              <w:tab w:val="left" w:pos="880"/>
+              <w:tab w:val="right" w:leader="dot" w:pos="9016"/>
+            </w:tabs>
+            <w:rPr>
+              <w:rFonts w:eastAsiaTheme="minorEastAsia"/>
+              <w:noProof/>
+              <w:lang w:eastAsia="en-GB"/>
+            </w:rPr>
+          </w:pPr>
+          <w:hyperlink w:anchor="_Toc70655357" w:history="1">
+            <w:r>
+              <w:rPr>
+                <w:rStyle w:val="Hyperlink"/>
+                <w:noProof/>
+              </w:rPr>
+              <w:t>1.7</w:t>
+            </w:r>
+            <w:r>
+              <w:rPr>
+                <w:rFonts w:eastAsiaTheme="minorEastAsia"/>
+                <w:noProof/>
+                <w:lang w:eastAsia="en-GB"/>
+              </w:rPr>
+              <w:tab/>
+            </w:r>
+            <w:r>
+              <w:rPr>
+                <w:rStyle w:val="Hyperlink"/>
+                <w:noProof/>
+              </w:rPr>
               <w:t>Development narrative</w:t>
             </w:r>
             <w:r>
@@ -2320,7 +2576,7 @@
                 <w:noProof/>
                 <w:webHidden/>
               </w:rPr>
-              <w:instrText xml:space="preserve"> PAGEREF _Toc70651391 \h </w:instrText>
+              <w:instrText xml:space="preserve"> PAGEREF _Toc70655357 \h </w:instrText>
             </w:r>
             <w:r>
               <w:rPr>
@@ -2340,7 +2596,7 @@
                 <w:noProof/>
                 <w:webHidden/>
               </w:rPr>
-              <w:t>14</w:t>
+              <w:t>17</w:t>
             </w:r>
             <w:r>
               <w:rPr>
@@ -2364,13 +2620,13 @@
               <w:lang w:eastAsia="en-GB"/>
             </w:rPr>
           </w:pPr>
-          <w:hyperlink w:anchor="_Toc70651392" w:history="1">
+          <w:hyperlink w:anchor="_Toc70655358" w:history="1">
             <w:r>
               <w:rPr>
                 <w:rStyle w:val="Hyperlink"/>
                 <w:noProof/>
               </w:rPr>
-              <w:t>1.6.1</w:t>
+              <w:t>1.7.1</w:t>
             </w:r>
             <w:r>
               <w:rPr>
@@ -2406,7 +2662,7 @@
                 <w:noProof/>
                 <w:webHidden/>
               </w:rPr>
-              <w:instrText xml:space="preserve"> PAGEREF _Toc70651392 \h </w:instrText>
+              <w:instrText xml:space="preserve"> PAGEREF _Toc70655358 \h </w:instrText>
             </w:r>
             <w:r>
               <w:rPr>
@@ -2426,7 +2682,7 @@
                 <w:noProof/>
                 <w:webHidden/>
               </w:rPr>
-              <w:t>14</w:t>
+              <w:t>17</w:t>
             </w:r>
             <w:r>
               <w:rPr>
@@ -2450,13 +2706,13 @@
               <w:lang w:eastAsia="en-GB"/>
             </w:rPr>
           </w:pPr>
-          <w:hyperlink w:anchor="_Toc70651393" w:history="1">
+          <w:hyperlink w:anchor="_Toc70655359" w:history="1">
             <w:r>
               <w:rPr>
                 <w:rStyle w:val="Hyperlink"/>
                 <w:noProof/>
               </w:rPr>
-              <w:t>1.6.2</w:t>
+              <w:t>1.7.2</w:t>
             </w:r>
             <w:r>
               <w:rPr>
@@ -2492,7 +2748,7 @@
                 <w:noProof/>
                 <w:webHidden/>
               </w:rPr>
-              <w:instrText xml:space="preserve"> PAGEREF _Toc70651393 \h </w:instrText>
+              <w:instrText xml:space="preserve"> PAGEREF _Toc70655359 \h </w:instrText>
             </w:r>
             <w:r>
               <w:rPr>
@@ -2512,7 +2768,7 @@
                 <w:noProof/>
                 <w:webHidden/>
               </w:rPr>
-              <w:t>15</w:t>
+              <w:t>19</w:t>
             </w:r>
             <w:r>
               <w:rPr>
@@ -2536,13 +2792,13 @@
               <w:lang w:eastAsia="en-GB"/>
             </w:rPr>
           </w:pPr>
-          <w:hyperlink w:anchor="_Toc70651394" w:history="1">
+          <w:hyperlink w:anchor="_Toc70655360" w:history="1">
             <w:r>
               <w:rPr>
                 <w:rStyle w:val="Hyperlink"/>
                 <w:noProof/>
               </w:rPr>
-              <w:t>1.6.3</w:t>
+              <w:t>1.7.3</w:t>
             </w:r>
             <w:r>
               <w:rPr>
@@ -2578,7 +2834,7 @@
                 <w:noProof/>
                 <w:webHidden/>
               </w:rPr>
-              <w:instrText xml:space="preserve"> PAGEREF _Toc70651394 \h </w:instrText>
+              <w:instrText xml:space="preserve"> PAGEREF _Toc70655360 \h </w:instrText>
             </w:r>
             <w:r>
               <w:rPr>
@@ -2598,7 +2854,7 @@
                 <w:noProof/>
                 <w:webHidden/>
               </w:rPr>
-              <w:t>17</w:t>
+              <w:t>20</w:t>
             </w:r>
             <w:r>
               <w:rPr>
@@ -2622,13 +2878,13 @@
               <w:lang w:eastAsia="en-GB"/>
             </w:rPr>
           </w:pPr>
-          <w:hyperlink w:anchor="_Toc70651395" w:history="1">
+          <w:hyperlink w:anchor="_Toc70655361" w:history="1">
             <w:r>
               <w:rPr>
                 <w:rStyle w:val="Hyperlink"/>
                 <w:noProof/>
               </w:rPr>
-              <w:t>1.6.4</w:t>
+              <w:t>1.7.4</w:t>
             </w:r>
             <w:r>
               <w:rPr>
@@ -2664,7 +2920,7 @@
                 <w:noProof/>
                 <w:webHidden/>
               </w:rPr>
-              <w:instrText xml:space="preserve"> PAGEREF _Toc70651395 \h </w:instrText>
+              <w:instrText xml:space="preserve"> PAGEREF _Toc70655361 \h </w:instrText>
             </w:r>
             <w:r>
               <w:rPr>
@@ -2684,7 +2940,7 @@
                 <w:noProof/>
                 <w:webHidden/>
               </w:rPr>
-              <w:t>18</w:t>
+              <w:t>21</w:t>
             </w:r>
             <w:r>
               <w:rPr>
@@ -2708,13 +2964,13 @@
               <w:lang w:eastAsia="en-GB"/>
             </w:rPr>
           </w:pPr>
-          <w:hyperlink w:anchor="_Toc70651396" w:history="1">
+          <w:hyperlink w:anchor="_Toc70655362" w:history="1">
             <w:r>
               <w:rPr>
                 <w:rStyle w:val="Hyperlink"/>
                 <w:noProof/>
               </w:rPr>
-              <w:t>1.6.5</w:t>
+              <w:t>1.7.5</w:t>
             </w:r>
             <w:r>
               <w:rPr>
@@ -2750,7 +3006,7 @@
                 <w:noProof/>
                 <w:webHidden/>
               </w:rPr>
-              <w:instrText xml:space="preserve"> PAGEREF _Toc70651396 \h </w:instrText>
+              <w:instrText xml:space="preserve"> PAGEREF _Toc70655362 \h </w:instrText>
             </w:r>
             <w:r>
               <w:rPr>
@@ -2770,7 +3026,7 @@
                 <w:noProof/>
                 <w:webHidden/>
               </w:rPr>
-              <w:t>18</w:t>
+              <w:t>22</w:t>
             </w:r>
             <w:r>
               <w:rPr>
@@ -2794,13 +3050,13 @@
               <w:lang w:eastAsia="en-GB"/>
             </w:rPr>
           </w:pPr>
-          <w:hyperlink w:anchor="_Toc70651397" w:history="1">
+          <w:hyperlink w:anchor="_Toc70655363" w:history="1">
             <w:r>
               <w:rPr>
                 <w:rStyle w:val="Hyperlink"/>
                 <w:noProof/>
               </w:rPr>
-              <w:t>1.6.6</w:t>
+              <w:t>1.7.6</w:t>
             </w:r>
             <w:r>
               <w:rPr>
@@ -2836,7 +3092,7 @@
                 <w:noProof/>
                 <w:webHidden/>
               </w:rPr>
-              <w:instrText xml:space="preserve"> PAGEREF _Toc70651397 \h </w:instrText>
+              <w:instrText xml:space="preserve"> PAGEREF _Toc70655363 \h </w:instrText>
             </w:r>
             <w:r>
               <w:rPr>
@@ -2856,7 +3112,7 @@
                 <w:noProof/>
                 <w:webHidden/>
               </w:rPr>
-              <w:t>19</w:t>
+              <w:t>23</w:t>
             </w:r>
             <w:r>
               <w:rPr>
@@ -2880,13 +3136,13 @@
               <w:lang w:eastAsia="en-GB"/>
             </w:rPr>
           </w:pPr>
-          <w:hyperlink w:anchor="_Toc70651398" w:history="1">
+          <w:hyperlink w:anchor="_Toc70655364" w:history="1">
             <w:r>
               <w:rPr>
                 <w:rStyle w:val="Hyperlink"/>
                 <w:noProof/>
               </w:rPr>
-              <w:t>1.6.7</w:t>
+              <w:t>1.7.7</w:t>
             </w:r>
             <w:r>
               <w:rPr>
@@ -2922,7 +3178,7 @@
                 <w:noProof/>
                 <w:webHidden/>
               </w:rPr>
-              <w:instrText xml:space="preserve"> PAGEREF _Toc70651398 \h </w:instrText>
+              <w:instrText xml:space="preserve"> PAGEREF _Toc70655364 \h </w:instrText>
             </w:r>
             <w:r>
               <w:rPr>
@@ -2942,7 +3198,7 @@
                 <w:noProof/>
                 <w:webHidden/>
               </w:rPr>
-              <w:t>19</w:t>
+              <w:t>23</w:t>
             </w:r>
             <w:r>
               <w:rPr>
@@ -2966,13 +3222,13 @@
               <w:lang w:eastAsia="en-GB"/>
             </w:rPr>
           </w:pPr>
-          <w:hyperlink w:anchor="_Toc70651399" w:history="1">
+          <w:hyperlink w:anchor="_Toc70655365" w:history="1">
             <w:r>
               <w:rPr>
                 <w:rStyle w:val="Hyperlink"/>
                 <w:noProof/>
               </w:rPr>
-              <w:t>1.7</w:t>
+              <w:t>1.8</w:t>
             </w:r>
             <w:r>
               <w:rPr>
@@ -3008,7 +3264,7 @@
                 <w:noProof/>
                 <w:webHidden/>
               </w:rPr>
-              <w:instrText xml:space="preserve"> PAGEREF _Toc70651399 \h </w:instrText>
+              <w:instrText xml:space="preserve"> PAGEREF _Toc70655365 \h </w:instrText>
             </w:r>
             <w:r>
               <w:rPr>
@@ -3028,7 +3284,7 @@
                 <w:noProof/>
                 <w:webHidden/>
               </w:rPr>
-              <w:t>22</w:t>
+              <w:t>26</w:t>
             </w:r>
             <w:r>
               <w:rPr>
@@ -3052,13 +3308,13 @@
               <w:lang w:eastAsia="en-GB"/>
             </w:rPr>
           </w:pPr>
-          <w:hyperlink w:anchor="_Toc70651400" w:history="1">
+          <w:hyperlink w:anchor="_Toc70655366" w:history="1">
             <w:r>
               <w:rPr>
                 <w:rStyle w:val="Hyperlink"/>
                 <w:noProof/>
               </w:rPr>
-              <w:t>1.7.1</w:t>
+              <w:t>1.8.1</w:t>
             </w:r>
             <w:r>
               <w:rPr>
@@ -3094,7 +3350,7 @@
                 <w:noProof/>
                 <w:webHidden/>
               </w:rPr>
-              <w:instrText xml:space="preserve"> PAGEREF _Toc70651400 \h </w:instrText>
+              <w:instrText xml:space="preserve"> PAGEREF _Toc70655366 \h </w:instrText>
             </w:r>
             <w:r>
               <w:rPr>
@@ -3114,7 +3370,7 @@
                 <w:noProof/>
                 <w:webHidden/>
               </w:rPr>
-              <w:t>22</w:t>
+              <w:t>26</w:t>
             </w:r>
             <w:r>
               <w:rPr>
@@ -3138,13 +3394,13 @@
               <w:lang w:eastAsia="en-GB"/>
             </w:rPr>
           </w:pPr>
-          <w:hyperlink w:anchor="_Toc70651401" w:history="1">
+          <w:hyperlink w:anchor="_Toc70655367" w:history="1">
             <w:r>
               <w:rPr>
                 <w:rStyle w:val="Hyperlink"/>
                 <w:noProof/>
               </w:rPr>
-              <w:t>1.7.2</w:t>
+              <w:t>1.8.2</w:t>
             </w:r>
             <w:r>
               <w:rPr>
@@ -3180,7 +3436,7 @@
                 <w:noProof/>
                 <w:webHidden/>
               </w:rPr>
-              <w:instrText xml:space="preserve"> PAGEREF _Toc70651401 \h </w:instrText>
+              <w:instrText xml:space="preserve"> PAGEREF _Toc70655367 \h </w:instrText>
             </w:r>
             <w:r>
               <w:rPr>
@@ -3200,7 +3456,7 @@
                 <w:noProof/>
                 <w:webHidden/>
               </w:rPr>
-              <w:t>22</w:t>
+              <w:t>26</w:t>
             </w:r>
             <w:r>
               <w:rPr>
@@ -3224,13 +3480,13 @@
               <w:lang w:eastAsia="en-GB"/>
             </w:rPr>
           </w:pPr>
-          <w:hyperlink w:anchor="_Toc70651402" w:history="1">
+          <w:hyperlink w:anchor="_Toc70655368" w:history="1">
             <w:r>
               <w:rPr>
                 <w:rStyle w:val="Hyperlink"/>
                 <w:noProof/>
               </w:rPr>
-              <w:t>1.7.3</w:t>
+              <w:t>1.8.3</w:t>
             </w:r>
             <w:r>
               <w:rPr>
@@ -3266,7 +3522,7 @@
                 <w:noProof/>
                 <w:webHidden/>
               </w:rPr>
-              <w:instrText xml:space="preserve"> PAGEREF _Toc70651402 \h </w:instrText>
+              <w:instrText xml:space="preserve"> PAGEREF _Toc70655368 \h </w:instrText>
             </w:r>
             <w:r>
               <w:rPr>
@@ -3286,7 +3542,7 @@
                 <w:noProof/>
                 <w:webHidden/>
               </w:rPr>
-              <w:t>23</w:t>
+              <w:t>27</w:t>
             </w:r>
             <w:r>
               <w:rPr>
@@ -3310,13 +3566,13 @@
               <w:lang w:eastAsia="en-GB"/>
             </w:rPr>
           </w:pPr>
-          <w:hyperlink w:anchor="_Toc70651403" w:history="1">
+          <w:hyperlink w:anchor="_Toc70655369" w:history="1">
             <w:r>
               <w:rPr>
                 <w:rStyle w:val="Hyperlink"/>
                 <w:noProof/>
               </w:rPr>
-              <w:t>1.8</w:t>
+              <w:t>1.9</w:t>
             </w:r>
             <w:r>
               <w:rPr>
@@ -3352,7 +3608,7 @@
                 <w:noProof/>
                 <w:webHidden/>
               </w:rPr>
-              <w:instrText xml:space="preserve"> PAGEREF _Toc70651403 \h </w:instrText>
+              <w:instrText xml:space="preserve"> PAGEREF _Toc70655369 \h </w:instrText>
             </w:r>
             <w:r>
               <w:rPr>
@@ -3372,7 +3628,7 @@
                 <w:noProof/>
                 <w:webHidden/>
               </w:rPr>
-              <w:t>24</w:t>
+              <w:t>28</w:t>
             </w:r>
             <w:r>
               <w:rPr>
@@ -3396,13 +3652,13 @@
               <w:lang w:eastAsia="en-GB"/>
             </w:rPr>
           </w:pPr>
-          <w:hyperlink w:anchor="_Toc70651404" w:history="1">
+          <w:hyperlink w:anchor="_Toc70655370" w:history="1">
             <w:r>
               <w:rPr>
                 <w:rStyle w:val="Hyperlink"/>
                 <w:noProof/>
               </w:rPr>
-              <w:t>1.9</w:t>
+              <w:t>1.10</w:t>
             </w:r>
             <w:r>
               <w:rPr>
@@ -3438,7 +3694,7 @@
                 <w:noProof/>
                 <w:webHidden/>
               </w:rPr>
-              <w:instrText xml:space="preserve"> PAGEREF _Toc70651404 \h </w:instrText>
+              <w:instrText xml:space="preserve"> PAGEREF _Toc70655370 \h </w:instrText>
             </w:r>
             <w:r>
               <w:rPr>
@@ -3458,7 +3714,7 @@
                 <w:noProof/>
                 <w:webHidden/>
               </w:rPr>
-              <w:t>25</w:t>
+              <w:t>29</w:t>
             </w:r>
             <w:r>
               <w:rPr>
@@ -3482,13 +3738,13 @@
               <w:lang w:eastAsia="en-GB"/>
             </w:rPr>
           </w:pPr>
-          <w:hyperlink w:anchor="_Toc70651405" w:history="1">
+          <w:hyperlink w:anchor="_Toc70655371" w:history="1">
             <w:r>
               <w:rPr>
                 <w:rStyle w:val="Hyperlink"/>
                 <w:noProof/>
               </w:rPr>
-              <w:t>1.9.1</w:t>
+              <w:t>1.10.1</w:t>
             </w:r>
             <w:r>
               <w:rPr>
@@ -3524,7 +3780,7 @@
                 <w:noProof/>
                 <w:webHidden/>
               </w:rPr>
-              <w:instrText xml:space="preserve"> PAGEREF _Toc70651405 \h </w:instrText>
+              <w:instrText xml:space="preserve"> PAGEREF _Toc70655371 \h </w:instrText>
             </w:r>
             <w:r>
               <w:rPr>
@@ -3544,7 +3800,7 @@
                 <w:noProof/>
                 <w:webHidden/>
               </w:rPr>
-              <w:t>25</w:t>
+              <w:t>29</w:t>
             </w:r>
             <w:r>
               <w:rPr>
@@ -3564,7 +3820,7 @@
               <w:lang w:eastAsia="en-GB"/>
             </w:rPr>
           </w:pPr>
-          <w:hyperlink w:anchor="_Toc70651406" w:history="1">
+          <w:hyperlink w:anchor="_Toc70655372" w:history="1">
             <w:r>
               <w:rPr>
                 <w:rStyle w:val="Hyperlink"/>
@@ -3606,7 +3862,7 @@
                 <w:noProof/>
                 <w:webHidden/>
               </w:rPr>
-              <w:instrText xml:space="preserve"> PAGEREF _Toc70651406 \h </w:instrText>
+              <w:instrText xml:space="preserve"> PAGEREF _Toc70655372 \h </w:instrText>
             </w:r>
             <w:r>
               <w:rPr>
@@ -3626,7 +3882,7 @@
                 <w:noProof/>
                 <w:webHidden/>
               </w:rPr>
-              <w:t>26</w:t>
+              <w:t>31</w:t>
             </w:r>
             <w:r>
               <w:rPr>
@@ -3650,7 +3906,7 @@
               <w:lang w:eastAsia="en-GB"/>
             </w:rPr>
           </w:pPr>
-          <w:hyperlink w:anchor="_Toc70651407" w:history="1">
+          <w:hyperlink w:anchor="_Toc70655373" w:history="1">
             <w:r>
               <w:rPr>
                 <w:rStyle w:val="Hyperlink"/>
@@ -3692,7 +3948,7 @@
                 <w:noProof/>
                 <w:webHidden/>
               </w:rPr>
-              <w:instrText xml:space="preserve"> PAGEREF _Toc70651407 \h </w:instrText>
+              <w:instrText xml:space="preserve"> PAGEREF _Toc70655373 \h </w:instrText>
             </w:r>
             <w:r>
               <w:rPr>
@@ -3712,7 +3968,7 @@
                 <w:noProof/>
                 <w:webHidden/>
               </w:rPr>
-              <w:t>26</w:t>
+              <w:t>31</w:t>
             </w:r>
             <w:r>
               <w:rPr>
@@ -3736,7 +3992,7 @@
               <w:lang w:eastAsia="en-GB"/>
             </w:rPr>
           </w:pPr>
-          <w:hyperlink w:anchor="_Toc70651408" w:history="1">
+          <w:hyperlink w:anchor="_Toc70655374" w:history="1">
             <w:r>
               <w:rPr>
                 <w:rStyle w:val="Hyperlink"/>
@@ -3778,7 +4034,7 @@
                 <w:noProof/>
                 <w:webHidden/>
               </w:rPr>
-              <w:instrText xml:space="preserve"> PAGEREF _Toc70651408 \h </w:instrText>
+              <w:instrText xml:space="preserve"> PAGEREF _Toc70655374 \h </w:instrText>
             </w:r>
             <w:r>
               <w:rPr>
@@ -3798,7 +4054,7 @@
                 <w:noProof/>
                 <w:webHidden/>
               </w:rPr>
-              <w:t>28</w:t>
+              <w:t>33</w:t>
             </w:r>
             <w:r>
               <w:rPr>
@@ -3822,7 +4078,7 @@
               <w:lang w:eastAsia="en-GB"/>
             </w:rPr>
           </w:pPr>
-          <w:hyperlink w:anchor="_Toc70651409" w:history="1">
+          <w:hyperlink w:anchor="_Toc70655375" w:history="1">
             <w:r>
               <w:rPr>
                 <w:rStyle w:val="Hyperlink"/>
@@ -3864,7 +4120,7 @@
                 <w:noProof/>
                 <w:webHidden/>
               </w:rPr>
-              <w:instrText xml:space="preserve"> PAGEREF _Toc70651409 \h </w:instrText>
+              <w:instrText xml:space="preserve"> PAGEREF _Toc70655375 \h </w:instrText>
             </w:r>
             <w:r>
               <w:rPr>
@@ -3884,7 +4140,7 @@
                 <w:noProof/>
                 <w:webHidden/>
               </w:rPr>
-              <w:t>29</w:t>
+              <w:t>34</w:t>
             </w:r>
             <w:r>
               <w:rPr>
@@ -3908,7 +4164,7 @@
               <w:lang w:eastAsia="en-GB"/>
             </w:rPr>
           </w:pPr>
-          <w:hyperlink w:anchor="_Toc70651410" w:history="1">
+          <w:hyperlink w:anchor="_Toc70655376" w:history="1">
             <w:r>
               <w:rPr>
                 <w:rStyle w:val="Hyperlink"/>
@@ -3950,7 +4206,7 @@
                 <w:noProof/>
                 <w:webHidden/>
               </w:rPr>
-              <w:instrText xml:space="preserve"> PAGEREF _Toc70651410 \h </w:instrText>
+              <w:instrText xml:space="preserve"> PAGEREF _Toc70655376 \h </w:instrText>
             </w:r>
             <w:r>
               <w:rPr>
@@ -3970,7 +4226,7 @@
                 <w:noProof/>
                 <w:webHidden/>
               </w:rPr>
-              <w:t>29</w:t>
+              <w:t>34</w:t>
             </w:r>
             <w:r>
               <w:rPr>
@@ -3994,7 +4250,7 @@
               <w:lang w:eastAsia="en-GB"/>
             </w:rPr>
           </w:pPr>
-          <w:hyperlink w:anchor="_Toc70651411" w:history="1">
+          <w:hyperlink w:anchor="_Toc70655377" w:history="1">
             <w:r>
               <w:rPr>
                 <w:rStyle w:val="Hyperlink"/>
@@ -4036,7 +4292,7 @@
                 <w:noProof/>
                 <w:webHidden/>
               </w:rPr>
-              <w:instrText xml:space="preserve"> PAGEREF _Toc70651411 \h </w:instrText>
+              <w:instrText xml:space="preserve"> PAGEREF _Toc70655377 \h </w:instrText>
             </w:r>
             <w:r>
               <w:rPr>
@@ -4056,7 +4312,7 @@
                 <w:noProof/>
                 <w:webHidden/>
               </w:rPr>
-              <w:t>30</w:t>
+              <w:t>34</w:t>
             </w:r>
             <w:r>
               <w:rPr>
@@ -4080,7 +4336,7 @@
               <w:lang w:eastAsia="en-GB"/>
             </w:rPr>
           </w:pPr>
-          <w:hyperlink w:anchor="_Toc70651412" w:history="1">
+          <w:hyperlink w:anchor="_Toc70655378" w:history="1">
             <w:r>
               <w:rPr>
                 <w:rStyle w:val="Hyperlink"/>
@@ -4122,7 +4378,7 @@
                 <w:noProof/>
                 <w:webHidden/>
               </w:rPr>
-              <w:instrText xml:space="preserve"> PAGEREF _Toc70651412 \h </w:instrText>
+              <w:instrText xml:space="preserve"> PAGEREF _Toc70655378 \h </w:instrText>
             </w:r>
             <w:r>
               <w:rPr>
@@ -4142,7 +4398,7 @@
                 <w:noProof/>
                 <w:webHidden/>
               </w:rPr>
-              <w:t>30</w:t>
+              <w:t>34</w:t>
             </w:r>
             <w:r>
               <w:rPr>
@@ -4166,7 +4422,7 @@
               <w:lang w:eastAsia="en-GB"/>
             </w:rPr>
           </w:pPr>
-          <w:hyperlink w:anchor="_Toc70651413" w:history="1">
+          <w:hyperlink w:anchor="_Toc70655379" w:history="1">
             <w:r>
               <w:rPr>
                 <w:rStyle w:val="Hyperlink"/>
@@ -4208,7 +4464,7 @@
                 <w:noProof/>
                 <w:webHidden/>
               </w:rPr>
-              <w:instrText xml:space="preserve"> PAGEREF _Toc70651413 \h </w:instrText>
+              <w:instrText xml:space="preserve"> PAGEREF _Toc70655379 \h </w:instrText>
             </w:r>
             <w:r>
               <w:rPr>
@@ -4228,7 +4484,7 @@
                 <w:noProof/>
                 <w:webHidden/>
               </w:rPr>
-              <w:t>30</w:t>
+              <w:t>34</w:t>
             </w:r>
             <w:r>
               <w:rPr>
@@ -4252,7 +4508,7 @@
               <w:lang w:eastAsia="en-GB"/>
             </w:rPr>
           </w:pPr>
-          <w:hyperlink w:anchor="_Toc70651414" w:history="1">
+          <w:hyperlink w:anchor="_Toc70655380" w:history="1">
             <w:r>
               <w:rPr>
                 <w:rStyle w:val="Hyperlink"/>
@@ -4294,7 +4550,7 @@
                 <w:noProof/>
                 <w:webHidden/>
               </w:rPr>
-              <w:instrText xml:space="preserve"> PAGEREF _Toc70651414 \h </w:instrText>
+              <w:instrText xml:space="preserve"> PAGEREF _Toc70655380 \h </w:instrText>
             </w:r>
             <w:r>
               <w:rPr>
@@ -4314,7 +4570,7 @@
                 <w:noProof/>
                 <w:webHidden/>
               </w:rPr>
-              <w:t>30</w:t>
+              <w:t>34</w:t>
             </w:r>
             <w:r>
               <w:rPr>
@@ -4338,7 +4594,7 @@
               <w:lang w:eastAsia="en-GB"/>
             </w:rPr>
           </w:pPr>
-          <w:hyperlink w:anchor="_Toc70651415" w:history="1">
+          <w:hyperlink w:anchor="_Toc70655381" w:history="1">
             <w:r>
               <w:rPr>
                 <w:rStyle w:val="Hyperlink"/>
@@ -4380,7 +4636,7 @@
                 <w:noProof/>
                 <w:webHidden/>
               </w:rPr>
-              <w:instrText xml:space="preserve"> PAGEREF _Toc70651415 \h </w:instrText>
+              <w:instrText xml:space="preserve"> PAGEREF _Toc70655381 \h </w:instrText>
             </w:r>
             <w:r>
               <w:rPr>
@@ -4400,7 +4656,7 @@
                 <w:noProof/>
                 <w:webHidden/>
               </w:rPr>
-              <w:t>30</w:t>
+              <w:t>35</w:t>
             </w:r>
             <w:r>
               <w:rPr>
@@ -4424,7 +4680,7 @@
               <w:lang w:eastAsia="en-GB"/>
             </w:rPr>
           </w:pPr>
-          <w:hyperlink w:anchor="_Toc70651416" w:history="1">
+          <w:hyperlink w:anchor="_Toc70655382" w:history="1">
             <w:r>
               <w:rPr>
                 <w:rStyle w:val="Hyperlink"/>
@@ -4466,7 +4722,7 @@
                 <w:noProof/>
                 <w:webHidden/>
               </w:rPr>
-              <w:instrText xml:space="preserve"> PAGEREF _Toc70651416 \h </w:instrText>
+              <w:instrText xml:space="preserve"> PAGEREF _Toc70655382 \h </w:instrText>
             </w:r>
             <w:r>
               <w:rPr>
@@ -4486,7 +4742,7 @@
                 <w:noProof/>
                 <w:webHidden/>
               </w:rPr>
-              <w:t>30</w:t>
+              <w:t>35</w:t>
             </w:r>
             <w:r>
               <w:rPr>
@@ -4506,7 +4762,7 @@
               <w:lang w:eastAsia="en-GB"/>
             </w:rPr>
           </w:pPr>
-          <w:hyperlink w:anchor="_Toc70651417" w:history="1">
+          <w:hyperlink w:anchor="_Toc70655383" w:history="1">
             <w:r>
               <w:rPr>
                 <w:rStyle w:val="Hyperlink"/>
@@ -4548,7 +4804,7 @@
                 <w:noProof/>
                 <w:webHidden/>
               </w:rPr>
-              <w:instrText xml:space="preserve"> PAGEREF _Toc70651417 \h </w:instrText>
+              <w:instrText xml:space="preserve"> PAGEREF _Toc70655383 \h </w:instrText>
             </w:r>
             <w:r>
               <w:rPr>
@@ -4568,7 +4824,7 @@
                 <w:noProof/>
                 <w:webHidden/>
               </w:rPr>
-              <w:t>31</w:t>
+              <w:t>36</w:t>
             </w:r>
             <w:r>
               <w:rPr>
@@ -4592,7 +4848,7 @@
               <w:lang w:eastAsia="en-GB"/>
             </w:rPr>
           </w:pPr>
-          <w:hyperlink w:anchor="_Toc70651418" w:history="1">
+          <w:hyperlink w:anchor="_Toc70655384" w:history="1">
             <w:r>
               <w:rPr>
                 <w:rStyle w:val="Hyperlink"/>
@@ -4634,7 +4890,7 @@
                 <w:noProof/>
                 <w:webHidden/>
               </w:rPr>
-              <w:instrText xml:space="preserve"> PAGEREF _Toc70651418 \h </w:instrText>
+              <w:instrText xml:space="preserve"> PAGEREF _Toc70655384 \h </w:instrText>
             </w:r>
             <w:r>
               <w:rPr>
@@ -4654,7 +4910,7 @@
                 <w:noProof/>
                 <w:webHidden/>
               </w:rPr>
-              <w:t>31</w:t>
+              <w:t>36</w:t>
             </w:r>
             <w:r>
               <w:rPr>
@@ -4678,7 +4934,7 @@
               <w:lang w:eastAsia="en-GB"/>
             </w:rPr>
           </w:pPr>
-          <w:hyperlink w:anchor="_Toc70651419" w:history="1">
+          <w:hyperlink w:anchor="_Toc70655385" w:history="1">
             <w:r>
               <w:rPr>
                 <w:rStyle w:val="Hyperlink"/>
@@ -4720,7 +4976,7 @@
                 <w:noProof/>
                 <w:webHidden/>
               </w:rPr>
-              <w:instrText xml:space="preserve"> PAGEREF _Toc70651419 \h </w:instrText>
+              <w:instrText xml:space="preserve"> PAGEREF _Toc70655385 \h </w:instrText>
             </w:r>
             <w:r>
               <w:rPr>
@@ -4740,7 +4996,7 @@
                 <w:noProof/>
                 <w:webHidden/>
               </w:rPr>
-              <w:t>32</w:t>
+              <w:t>37</w:t>
             </w:r>
             <w:r>
               <w:rPr>
@@ -4764,7 +5020,7 @@
               <w:lang w:eastAsia="en-GB"/>
             </w:rPr>
           </w:pPr>
-          <w:hyperlink w:anchor="_Toc70651420" w:history="1">
+          <w:hyperlink w:anchor="_Toc70655386" w:history="1">
             <w:r>
               <w:rPr>
                 <w:rStyle w:val="Hyperlink"/>
@@ -4806,7 +5062,7 @@
                 <w:noProof/>
                 <w:webHidden/>
               </w:rPr>
-              <w:instrText xml:space="preserve"> PAGEREF _Toc70651420 \h </w:instrText>
+              <w:instrText xml:space="preserve"> PAGEREF _Toc70655386 \h </w:instrText>
             </w:r>
             <w:r>
               <w:rPr>
@@ -4826,7 +5082,7 @@
                 <w:noProof/>
                 <w:webHidden/>
               </w:rPr>
-              <w:t>32</w:t>
+              <w:t>37</w:t>
             </w:r>
             <w:r>
               <w:rPr>
@@ -4846,7 +5102,7 @@
               <w:lang w:eastAsia="en-GB"/>
             </w:rPr>
           </w:pPr>
-          <w:hyperlink w:anchor="_Toc70651421" w:history="1">
+          <w:hyperlink w:anchor="_Toc70655387" w:history="1">
             <w:r>
               <w:rPr>
                 <w:rStyle w:val="Hyperlink"/>
@@ -4888,7 +5144,7 @@
                 <w:noProof/>
                 <w:webHidden/>
               </w:rPr>
-              <w:instrText xml:space="preserve"> PAGEREF _Toc70651421 \h </w:instrText>
+              <w:instrText xml:space="preserve"> PAGEREF _Toc70655387 \h </w:instrText>
             </w:r>
             <w:r>
               <w:rPr>
@@ -4908,7 +5164,7 @@
                 <w:noProof/>
                 <w:webHidden/>
               </w:rPr>
-              <w:t>33</w:t>
+              <w:t>38</w:t>
             </w:r>
             <w:r>
               <w:rPr>
@@ -5039,15 +5295,6 @@
     </w:p>
     <w:p>
       <w:pPr>
-        <w:pStyle w:val="TOCHeading"/>
-        <w:numPr>
-          <w:ilvl w:val="0"/>
-          <w:numId w:val="0"/>
-        </w:numPr>
-      </w:pPr>
-    </w:p>
-    <w:p>
-      <w:pPr>
         <w:rPr>
           <w:lang w:val="en-US"/>
         </w:rPr>
@@ -5381,15 +5628,6 @@
         </w:rPr>
         <w:fldChar w:fldCharType="end"/>
       </w:r>
-    </w:p>
-    <w:p>
-      <w:pPr>
-        <w:rPr>
-          <w:b/>
-          <w:bCs/>
-          <w:noProof/>
-        </w:rPr>
-      </w:pPr>
     </w:p>
     <w:p>
       <w:pPr>
@@ -8207,7 +8445,7 @@
       <w:pPr>
         <w:pStyle w:val="Heading1"/>
       </w:pPr>
-      <w:bookmarkStart w:id="6" w:name="_Toc70651377"/>
+      <w:bookmarkStart w:id="6" w:name="_Toc70655340"/>
       <w:r>
         <w:lastRenderedPageBreak/>
         <w:t>Main text</w:t>
@@ -8218,7 +8456,7 @@
       <w:pPr>
         <w:pStyle w:val="Heading2"/>
       </w:pPr>
-      <w:bookmarkStart w:id="7" w:name="_Toc70651378"/>
+      <w:bookmarkStart w:id="7" w:name="_Toc70655341"/>
       <w:r>
         <w:t>Literature review</w:t>
       </w:r>
@@ -8228,7 +8466,7 @@
       <w:pPr>
         <w:pStyle w:val="Heading3"/>
       </w:pPr>
-      <w:bookmarkStart w:id="8" w:name="_Toc70651379"/>
+      <w:bookmarkStart w:id="8" w:name="_Toc70655342"/>
       <w:r>
         <w:t>Introduction</w:t>
       </w:r>
@@ -8252,7 +8490,7 @@
       <w:pPr>
         <w:pStyle w:val="Heading3"/>
       </w:pPr>
-      <w:bookmarkStart w:id="9" w:name="_Toc70651380"/>
+      <w:bookmarkStart w:id="9" w:name="_Toc70655343"/>
       <w:r>
         <w:t>Context</w:t>
       </w:r>
@@ -8442,7 +8680,7 @@
       <w:pPr>
         <w:pStyle w:val="Heading3"/>
       </w:pPr>
-      <w:bookmarkStart w:id="10" w:name="_Toc70651381"/>
+      <w:bookmarkStart w:id="10" w:name="_Toc70655344"/>
       <w:r>
         <w:t xml:space="preserve">Use of interactive </w:t>
       </w:r>
@@ -8649,7 +8887,7 @@
       <w:pPr>
         <w:pStyle w:val="Heading3"/>
       </w:pPr>
-      <w:bookmarkStart w:id="11" w:name="_Toc70651382"/>
+      <w:bookmarkStart w:id="11" w:name="_Toc70655345"/>
       <w:r>
         <w:t xml:space="preserve">Use of collaborative online </w:t>
       </w:r>
@@ -9794,7 +10032,7 @@
       <w:pPr>
         <w:pStyle w:val="Heading3"/>
       </w:pPr>
-      <w:bookmarkStart w:id="12" w:name="_Toc70651383"/>
+      <w:bookmarkStart w:id="12" w:name="_Toc70655346"/>
       <w:r>
         <w:t>Online collaborative whiteboards</w:t>
       </w:r>
@@ -11340,7 +11578,7 @@
       <w:pPr>
         <w:pStyle w:val="Heading3"/>
       </w:pPr>
-      <w:bookmarkStart w:id="17" w:name="_Toc70651384"/>
+      <w:bookmarkStart w:id="17" w:name="_Toc70655347"/>
       <w:r>
         <w:t>Conclusion</w:t>
       </w:r>
@@ -11393,7 +11631,7 @@
       <w:pPr>
         <w:pStyle w:val="Heading2"/>
       </w:pPr>
-      <w:bookmarkStart w:id="18" w:name="_Toc70651385"/>
+      <w:bookmarkStart w:id="18" w:name="_Toc70655348"/>
       <w:r>
         <w:lastRenderedPageBreak/>
         <w:t>Project goals</w:t>
@@ -11404,7 +11642,7 @@
       <w:pPr>
         <w:pStyle w:val="Heading3"/>
       </w:pPr>
-      <w:bookmarkStart w:id="19" w:name="_Toc70651386"/>
+      <w:bookmarkStart w:id="19" w:name="_Toc70655349"/>
       <w:r>
         <w:t>Main goals</w:t>
       </w:r>
@@ -11637,7 +11875,7 @@
       <w:pPr>
         <w:pStyle w:val="Heading3"/>
       </w:pPr>
-      <w:bookmarkStart w:id="21" w:name="_Toc70651387"/>
+      <w:bookmarkStart w:id="21" w:name="_Toc70655350"/>
       <w:r>
         <w:t xml:space="preserve">Stretch </w:t>
       </w:r>
@@ -11787,12 +12025,337 @@
       <w:pPr>
         <w:pStyle w:val="Heading2"/>
       </w:pPr>
-      <w:bookmarkStart w:id="22" w:name="_Toc70651388"/>
+      <w:bookmarkStart w:id="22" w:name="_Toc70655351"/>
       <w:r>
         <w:lastRenderedPageBreak/>
+        <w:t>Legal and Ethical</w:t>
+      </w:r>
+      <w:bookmarkEnd w:id="22"/>
+    </w:p>
+    <w:p>
+      <w:pPr>
+        <w:pStyle w:val="Heading3"/>
+      </w:pPr>
+      <w:bookmarkStart w:id="23" w:name="_Toc70655352"/>
+      <w:r>
+        <w:t>Legal</w:t>
+      </w:r>
+      <w:bookmarkEnd w:id="23"/>
+    </w:p>
+    <w:p>
+      <w:pPr>
+        <w:pStyle w:val="ListParagraph"/>
+        <w:ind w:left="0"/>
+      </w:pPr>
+      <w:r>
+        <w:t xml:space="preserve">Regarding legal issues, there </w:t>
+      </w:r>
+      <w:proofErr w:type="gramStart"/>
+      <w:r>
+        <w:t>isn’t</w:t>
+      </w:r>
+      <w:proofErr w:type="gramEnd"/>
+      <w:r>
+        <w:t xml:space="preserve"> any to be perceived. </w:t>
+      </w:r>
+      <w:r>
+        <w:t xml:space="preserve">The only current potentially concern is the lack of encryption, meaning if anyone </w:t>
+      </w:r>
+      <w:proofErr w:type="gramStart"/>
+      <w:r>
+        <w:t>was</w:t>
+      </w:r>
+      <w:proofErr w:type="gramEnd"/>
+      <w:r>
+        <w:t xml:space="preserve"> to insert legitimate password information it’s at risk of being leaked which wouldn’t be in compliance with GDPR. More security-related work would be required for it to be secure for production.</w:t>
+      </w:r>
+    </w:p>
+    <w:p>
+      <w:pPr>
+        <w:pStyle w:val="ListParagraph"/>
+        <w:ind w:left="0"/>
+      </w:pPr>
+    </w:p>
+    <w:p>
+      <w:pPr>
+        <w:pStyle w:val="Heading3"/>
+      </w:pPr>
+      <w:bookmarkStart w:id="24" w:name="_Toc70655353"/>
+      <w:r>
+        <w:t>Ethical</w:t>
+      </w:r>
+      <w:bookmarkEnd w:id="24"/>
+    </w:p>
+    <w:p>
+      <w:pPr>
+        <w:pStyle w:val="ListParagraph"/>
+        <w:ind w:left="0"/>
+      </w:pPr>
+      <w:r>
+        <w:t>I have tried my best to make the UI as accessible as possible to people who might have poor eyesight or colour blindness.</w:t>
+      </w:r>
+    </w:p>
+    <w:p>
+      <w:pPr>
+        <w:pStyle w:val="ListParagraph"/>
+        <w:ind w:left="0"/>
+      </w:pPr>
+    </w:p>
+    <w:p>
+      <w:pPr>
+        <w:pStyle w:val="ListParagraph"/>
+        <w:ind w:left="0"/>
+      </w:pPr>
+    </w:p>
+    <w:p>
+      <w:pPr>
+        <w:pStyle w:val="ListParagraph"/>
+        <w:ind w:left="0"/>
+      </w:pPr>
+    </w:p>
+    <w:p>
+      <w:pPr>
+        <w:pStyle w:val="ListParagraph"/>
+        <w:ind w:left="0"/>
+      </w:pPr>
+    </w:p>
+    <w:p>
+      <w:pPr>
+        <w:pStyle w:val="ListParagraph"/>
+        <w:ind w:left="0"/>
+      </w:pPr>
+    </w:p>
+    <w:p>
+      <w:pPr>
+        <w:pStyle w:val="ListParagraph"/>
+        <w:ind w:left="0"/>
+      </w:pPr>
+    </w:p>
+    <w:p>
+      <w:pPr>
+        <w:pStyle w:val="ListParagraph"/>
+        <w:ind w:left="0"/>
+      </w:pPr>
+    </w:p>
+    <w:p>
+      <w:pPr>
+        <w:pStyle w:val="ListParagraph"/>
+        <w:ind w:left="0"/>
+      </w:pPr>
+    </w:p>
+    <w:p>
+      <w:pPr>
+        <w:pStyle w:val="ListParagraph"/>
+        <w:ind w:left="0"/>
+      </w:pPr>
+    </w:p>
+    <w:p>
+      <w:pPr>
+        <w:pStyle w:val="ListParagraph"/>
+        <w:ind w:left="0"/>
+      </w:pPr>
+    </w:p>
+    <w:p>
+      <w:pPr>
+        <w:pStyle w:val="ListParagraph"/>
+        <w:ind w:left="0"/>
+      </w:pPr>
+    </w:p>
+    <w:p>
+      <w:pPr>
+        <w:pStyle w:val="ListParagraph"/>
+        <w:ind w:left="0"/>
+      </w:pPr>
+    </w:p>
+    <w:p>
+      <w:pPr>
+        <w:pStyle w:val="ListParagraph"/>
+        <w:ind w:left="0"/>
+      </w:pPr>
+    </w:p>
+    <w:p>
+      <w:pPr>
+        <w:pStyle w:val="ListParagraph"/>
+        <w:ind w:left="0"/>
+      </w:pPr>
+    </w:p>
+    <w:p>
+      <w:pPr>
+        <w:pStyle w:val="ListParagraph"/>
+        <w:ind w:left="0"/>
+      </w:pPr>
+    </w:p>
+    <w:p>
+      <w:pPr>
+        <w:pStyle w:val="ListParagraph"/>
+        <w:ind w:left="0"/>
+      </w:pPr>
+    </w:p>
+    <w:p>
+      <w:pPr>
+        <w:pStyle w:val="ListParagraph"/>
+        <w:ind w:left="0"/>
+      </w:pPr>
+    </w:p>
+    <w:p>
+      <w:pPr>
+        <w:pStyle w:val="ListParagraph"/>
+        <w:ind w:left="0"/>
+      </w:pPr>
+    </w:p>
+    <w:p>
+      <w:pPr>
+        <w:pStyle w:val="ListParagraph"/>
+        <w:ind w:left="0"/>
+      </w:pPr>
+    </w:p>
+    <w:p>
+      <w:pPr>
+        <w:pStyle w:val="ListParagraph"/>
+        <w:ind w:left="0"/>
+      </w:pPr>
+    </w:p>
+    <w:p>
+      <w:pPr>
+        <w:pStyle w:val="ListParagraph"/>
+        <w:ind w:left="0"/>
+      </w:pPr>
+    </w:p>
+    <w:p>
+      <w:pPr>
+        <w:pStyle w:val="ListParagraph"/>
+        <w:ind w:left="0"/>
+      </w:pPr>
+    </w:p>
+    <w:p>
+      <w:pPr>
+        <w:pStyle w:val="ListParagraph"/>
+        <w:ind w:left="0"/>
+      </w:pPr>
+    </w:p>
+    <w:p>
+      <w:pPr>
+        <w:pStyle w:val="ListParagraph"/>
+        <w:ind w:left="0"/>
+      </w:pPr>
+    </w:p>
+    <w:p>
+      <w:pPr>
+        <w:pStyle w:val="ListParagraph"/>
+        <w:ind w:left="0"/>
+      </w:pPr>
+    </w:p>
+    <w:p>
+      <w:pPr>
+        <w:pStyle w:val="ListParagraph"/>
+        <w:ind w:left="0"/>
+      </w:pPr>
+    </w:p>
+    <w:p>
+      <w:pPr>
+        <w:pStyle w:val="ListParagraph"/>
+        <w:ind w:left="0"/>
+      </w:pPr>
+    </w:p>
+    <w:p>
+      <w:pPr>
+        <w:pStyle w:val="ListParagraph"/>
+        <w:ind w:left="0"/>
+      </w:pPr>
+    </w:p>
+    <w:p>
+      <w:pPr>
+        <w:pStyle w:val="ListParagraph"/>
+        <w:ind w:left="0"/>
+      </w:pPr>
+    </w:p>
+    <w:p>
+      <w:pPr>
+        <w:pStyle w:val="ListParagraph"/>
+        <w:ind w:left="0"/>
+      </w:pPr>
+    </w:p>
+    <w:p>
+      <w:pPr>
+        <w:pStyle w:val="ListParagraph"/>
+        <w:ind w:left="0"/>
+      </w:pPr>
+    </w:p>
+    <w:p>
+      <w:pPr>
+        <w:pStyle w:val="ListParagraph"/>
+        <w:ind w:left="0"/>
+      </w:pPr>
+    </w:p>
+    <w:p>
+      <w:pPr>
+        <w:pStyle w:val="ListParagraph"/>
+        <w:ind w:left="0"/>
+      </w:pPr>
+    </w:p>
+    <w:p>
+      <w:pPr>
+        <w:pStyle w:val="ListParagraph"/>
+        <w:ind w:left="0"/>
+      </w:pPr>
+    </w:p>
+    <w:p>
+      <w:pPr>
+        <w:pStyle w:val="ListParagraph"/>
+        <w:ind w:left="0"/>
+      </w:pPr>
+    </w:p>
+    <w:p>
+      <w:pPr>
+        <w:pStyle w:val="ListParagraph"/>
+        <w:ind w:left="0"/>
+      </w:pPr>
+    </w:p>
+    <w:p>
+      <w:pPr>
+        <w:pStyle w:val="ListParagraph"/>
+        <w:ind w:left="0"/>
+      </w:pPr>
+    </w:p>
+    <w:p>
+      <w:pPr>
+        <w:pStyle w:val="ListParagraph"/>
+        <w:ind w:left="0"/>
+      </w:pPr>
+    </w:p>
+    <w:p>
+      <w:pPr>
+        <w:pStyle w:val="ListParagraph"/>
+        <w:ind w:left="0"/>
+      </w:pPr>
+    </w:p>
+    <w:p>
+      <w:pPr>
+        <w:pStyle w:val="ListParagraph"/>
+        <w:ind w:left="0"/>
+      </w:pPr>
+    </w:p>
+    <w:p>
+      <w:pPr>
+        <w:pStyle w:val="ListParagraph"/>
+        <w:ind w:left="0"/>
+      </w:pPr>
+    </w:p>
+    <w:p>
+      <w:pPr>
+        <w:pStyle w:val="ListParagraph"/>
+        <w:ind w:left="0"/>
+      </w:pPr>
+    </w:p>
+    <w:p>
+      <w:pPr>
+        <w:pStyle w:val="Heading2"/>
+      </w:pPr>
+      <w:bookmarkStart w:id="25" w:name="_Toc70655354"/>
+      <w:r>
         <w:t>Design style</w:t>
       </w:r>
-      <w:bookmarkEnd w:id="22"/>
+      <w:bookmarkEnd w:id="25"/>
     </w:p>
     <w:p>
       <w:pPr>
@@ -11954,7 +12517,7 @@
                                 <w:noProof/>
                               </w:rPr>
                             </w:pPr>
-                            <w:bookmarkStart w:id="23" w:name="_Toc70651090"/>
+                            <w:bookmarkStart w:id="26" w:name="_Toc70651090"/>
                             <w:r>
                               <w:t xml:space="preserve">Figure </w:t>
                             </w:r>
@@ -11990,7 +12553,7 @@
                             <w:r>
                               <w:t xml:space="preserve"> of whiteboard</w:t>
                             </w:r>
-                            <w:bookmarkEnd w:id="23"/>
+                            <w:bookmarkEnd w:id="26"/>
                           </w:p>
                         </w:txbxContent>
                       </wps:txbx>
@@ -12021,7 +12584,7 @@
                           <w:noProof/>
                         </w:rPr>
                       </w:pPr>
-                      <w:bookmarkStart w:id="24" w:name="_Toc70651090"/>
+                      <w:bookmarkStart w:id="27" w:name="_Toc70651090"/>
                       <w:r>
                         <w:t xml:space="preserve">Figure </w:t>
                       </w:r>
@@ -12057,7 +12620,7 @@
                       <w:r>
                         <w:t xml:space="preserve"> of whiteboard</w:t>
                       </w:r>
-                      <w:bookmarkEnd w:id="24"/>
+                      <w:bookmarkEnd w:id="27"/>
                     </w:p>
                   </w:txbxContent>
                 </v:textbox>
@@ -12324,7 +12887,7 @@
                                 <w:noProof/>
                               </w:rPr>
                             </w:pPr>
-                            <w:bookmarkStart w:id="25" w:name="_Toc70651091"/>
+                            <w:bookmarkStart w:id="28" w:name="_Toc70651091"/>
                             <w:r>
                               <w:t xml:space="preserve">Figure </w:t>
                             </w:r>
@@ -12352,7 +12915,7 @@
                             <w:r>
                               <w:t xml:space="preserve"> Sidebar of whiteboard</w:t>
                             </w:r>
-                            <w:bookmarkEnd w:id="25"/>
+                            <w:bookmarkEnd w:id="28"/>
                           </w:p>
                         </w:txbxContent>
                       </wps:txbx>
@@ -12383,7 +12946,7 @@
                           <w:noProof/>
                         </w:rPr>
                       </w:pPr>
-                      <w:bookmarkStart w:id="26" w:name="_Toc70651091"/>
+                      <w:bookmarkStart w:id="29" w:name="_Toc70651091"/>
                       <w:r>
                         <w:t xml:space="preserve">Figure </w:t>
                       </w:r>
@@ -12411,7 +12974,7 @@
                       <w:r>
                         <w:t xml:space="preserve"> Sidebar of whiteboard</w:t>
                       </w:r>
-                      <w:bookmarkEnd w:id="26"/>
+                      <w:bookmarkEnd w:id="29"/>
                     </w:p>
                   </w:txbxContent>
                 </v:textbox>
@@ -12591,6 +13154,7 @@
         <w:rPr>
           <w:noProof/>
         </w:rPr>
+        <w:lastRenderedPageBreak/>
         <mc:AlternateContent>
           <mc:Choice Requires="wps">
             <w:drawing>
@@ -12642,7 +13206,7 @@
                                 <w:noProof/>
                               </w:rPr>
                             </w:pPr>
-                            <w:bookmarkStart w:id="27" w:name="_Toc70651092"/>
+                            <w:bookmarkStart w:id="30" w:name="_Toc70651092"/>
                             <w:r>
                               <w:t xml:space="preserve">Figure </w:t>
                             </w:r>
@@ -12670,7 +13234,7 @@
                             <w:r>
                               <w:t xml:space="preserve"> Load whiteboards menu</w:t>
                             </w:r>
-                            <w:bookmarkEnd w:id="27"/>
+                            <w:bookmarkEnd w:id="30"/>
                           </w:p>
                         </w:txbxContent>
                       </wps:txbx>
@@ -12698,7 +13262,7 @@
                           <w:noProof/>
                         </w:rPr>
                       </w:pPr>
-                      <w:bookmarkStart w:id="28" w:name="_Toc70651092"/>
+                      <w:bookmarkStart w:id="31" w:name="_Toc70651092"/>
                       <w:r>
                         <w:t xml:space="preserve">Figure </w:t>
                       </w:r>
@@ -12726,7 +13290,7 @@
                       <w:r>
                         <w:t xml:space="preserve"> Load whiteboards menu</w:t>
                       </w:r>
-                      <w:bookmarkEnd w:id="28"/>
+                      <w:bookmarkEnd w:id="31"/>
                     </w:p>
                   </w:txbxContent>
                 </v:textbox>
@@ -12840,7 +13404,6 @@
         <w:rPr>
           <w:noProof/>
         </w:rPr>
-        <w:lastRenderedPageBreak/>
         <mc:AlternateContent>
           <mc:Choice Requires="wps">
             <w:drawing>
@@ -12892,7 +13455,7 @@
                                 <w:noProof/>
                               </w:rPr>
                             </w:pPr>
-                            <w:bookmarkStart w:id="29" w:name="_Toc70651093"/>
+                            <w:bookmarkStart w:id="32" w:name="_Toc70651093"/>
                             <w:r>
                               <w:t xml:space="preserve">Figure </w:t>
                             </w:r>
@@ -12924,7 +13487,7 @@
                             <w:r>
                               <w:t>menu</w:t>
                             </w:r>
-                            <w:bookmarkEnd w:id="29"/>
+                            <w:bookmarkEnd w:id="32"/>
                             <w:proofErr w:type="gramEnd"/>
                           </w:p>
                         </w:txbxContent>
@@ -12953,7 +13516,7 @@
                           <w:noProof/>
                         </w:rPr>
                       </w:pPr>
-                      <w:bookmarkStart w:id="30" w:name="_Toc70651093"/>
+                      <w:bookmarkStart w:id="33" w:name="_Toc70651093"/>
                       <w:r>
                         <w:t xml:space="preserve">Figure </w:t>
                       </w:r>
@@ -12985,7 +13548,7 @@
                       <w:r>
                         <w:t>menu</w:t>
                       </w:r>
-                      <w:bookmarkEnd w:id="30"/>
+                      <w:bookmarkEnd w:id="33"/>
                       <w:proofErr w:type="gramEnd"/>
                     </w:p>
                   </w:txbxContent>
@@ -13148,12 +13711,11 @@
       <w:pPr>
         <w:pStyle w:val="Heading2"/>
       </w:pPr>
-      <w:bookmarkStart w:id="31" w:name="_Toc70651389"/>
-      <w:r>
-        <w:lastRenderedPageBreak/>
+      <w:bookmarkStart w:id="34" w:name="_Toc70655355"/>
+      <w:r>
         <w:t>Technical documentation</w:t>
       </w:r>
-      <w:bookmarkEnd w:id="31"/>
+      <w:bookmarkEnd w:id="34"/>
     </w:p>
     <w:p>
       <w:pPr>
@@ -13217,12 +13779,11 @@
       <w:pPr>
         <w:pStyle w:val="Heading2"/>
       </w:pPr>
-      <w:bookmarkStart w:id="32" w:name="_Toc70651390"/>
-      <w:r>
-        <w:lastRenderedPageBreak/>
+      <w:bookmarkStart w:id="35" w:name="_Toc70655356"/>
+      <w:r>
         <w:t>Predevelopment</w:t>
       </w:r>
-      <w:bookmarkEnd w:id="32"/>
+      <w:bookmarkEnd w:id="35"/>
     </w:p>
     <w:p>
       <w:pPr>
@@ -13431,7 +13992,7 @@
         <w:pStyle w:val="Caption"/>
         <w:keepNext/>
       </w:pPr>
-      <w:bookmarkStart w:id="33" w:name="_Toc70651081"/>
+      <w:bookmarkStart w:id="36" w:name="_Toc70651081"/>
       <w:r>
         <w:t xml:space="preserve">Table </w:t>
       </w:r>
@@ -13446,7 +14007,7 @@
       <w:r>
         <w:t xml:space="preserve"> Frontend software comparison</w:t>
       </w:r>
-      <w:bookmarkEnd w:id="33"/>
+      <w:bookmarkEnd w:id="36"/>
     </w:p>
     <w:tbl>
       <w:tblPr>
@@ -14024,7 +14585,7 @@
         <w:pStyle w:val="Caption"/>
         <w:keepNext/>
       </w:pPr>
-      <w:bookmarkStart w:id="34" w:name="_Toc70651082"/>
+      <w:bookmarkStart w:id="37" w:name="_Toc70651082"/>
       <w:r>
         <w:t xml:space="preserve">Table </w:t>
       </w:r>
@@ -14039,7 +14600,7 @@
       <w:r>
         <w:t xml:space="preserve"> Backend software comparison</w:t>
       </w:r>
-      <w:bookmarkEnd w:id="34"/>
+      <w:bookmarkEnd w:id="37"/>
     </w:p>
     <w:tbl>
       <w:tblPr>
@@ -14737,8 +15298,9 @@
         <w:pStyle w:val="Caption"/>
         <w:keepNext/>
       </w:pPr>
-      <w:bookmarkStart w:id="35" w:name="_Toc70651083"/>
-      <w:r>
+      <w:bookmarkStart w:id="38" w:name="_Toc70651083"/>
+      <w:r>
+        <w:lastRenderedPageBreak/>
         <w:t xml:space="preserve">Table </w:t>
       </w:r>
       <w:fldSimple w:instr=" SEQ Table \* ARABIC ">
@@ -14752,7 +15314,7 @@
       <w:r>
         <w:t xml:space="preserve"> Database software comparison</w:t>
       </w:r>
-      <w:bookmarkEnd w:id="35"/>
+      <w:bookmarkEnd w:id="38"/>
     </w:p>
     <w:tbl>
       <w:tblPr>
@@ -14873,7 +15435,6 @@
                 <w:bCs/>
                 <w:color w:val="FFFFFF" w:themeColor="background1"/>
               </w:rPr>
-              <w:lastRenderedPageBreak/>
               <w:t>MySQL</w:t>
             </w:r>
           </w:p>
@@ -15571,22 +16132,21 @@
       <w:pPr>
         <w:pStyle w:val="Heading2"/>
       </w:pPr>
-      <w:bookmarkStart w:id="36" w:name="_Toc70651391"/>
-      <w:r>
-        <w:lastRenderedPageBreak/>
+      <w:bookmarkStart w:id="39" w:name="_Toc70655357"/>
+      <w:r>
         <w:t>Development narrative</w:t>
       </w:r>
-      <w:bookmarkEnd w:id="36"/>
+      <w:bookmarkEnd w:id="39"/>
     </w:p>
     <w:p>
       <w:pPr>
         <w:pStyle w:val="Heading3"/>
       </w:pPr>
-      <w:bookmarkStart w:id="37" w:name="_Toc70651392"/>
+      <w:bookmarkStart w:id="40" w:name="_Toc70655358"/>
       <w:r>
         <w:t>October</w:t>
       </w:r>
-      <w:bookmarkEnd w:id="37"/>
+      <w:bookmarkEnd w:id="40"/>
     </w:p>
     <w:p>
       <w:pPr>
@@ -15758,7 +16318,7 @@
                                 <w:noProof/>
                               </w:rPr>
                             </w:pPr>
-                            <w:bookmarkStart w:id="38" w:name="_Toc70651094"/>
+                            <w:bookmarkStart w:id="41" w:name="_Toc70651094"/>
                             <w:r>
                               <w:t xml:space="preserve">Figure </w:t>
                             </w:r>
@@ -15786,7 +16346,7 @@
                             <w:r>
                               <w:t xml:space="preserve"> First version of whiteboard</w:t>
                             </w:r>
-                            <w:bookmarkEnd w:id="38"/>
+                            <w:bookmarkEnd w:id="41"/>
                           </w:p>
                         </w:txbxContent>
                       </wps:txbx>
@@ -15814,7 +16374,7 @@
                           <w:noProof/>
                         </w:rPr>
                       </w:pPr>
-                      <w:bookmarkStart w:id="39" w:name="_Toc70651094"/>
+                      <w:bookmarkStart w:id="42" w:name="_Toc70651094"/>
                       <w:r>
                         <w:t xml:space="preserve">Figure </w:t>
                       </w:r>
@@ -15842,7 +16402,7 @@
                       <w:r>
                         <w:t xml:space="preserve"> First version of whiteboard</w:t>
                       </w:r>
-                      <w:bookmarkEnd w:id="39"/>
+                      <w:bookmarkEnd w:id="42"/>
                     </w:p>
                   </w:txbxContent>
                 </v:textbox>
@@ -16273,7 +16833,7 @@
                                 <w:noProof/>
                               </w:rPr>
                             </w:pPr>
-                            <w:bookmarkStart w:id="40" w:name="_Toc70651095"/>
+                            <w:bookmarkStart w:id="43" w:name="_Toc70651095"/>
                             <w:r>
                               <w:t xml:space="preserve">Figure </w:t>
                             </w:r>
@@ -16288,7 +16848,7 @@
                             <w:r>
                               <w:t xml:space="preserve"> Whiteboard on 2 browsers</w:t>
                             </w:r>
-                            <w:bookmarkEnd w:id="40"/>
+                            <w:bookmarkEnd w:id="43"/>
                           </w:p>
                         </w:txbxContent>
                       </wps:txbx>
@@ -16316,7 +16876,7 @@
                           <w:noProof/>
                         </w:rPr>
                       </w:pPr>
-                      <w:bookmarkStart w:id="41" w:name="_Toc70651095"/>
+                      <w:bookmarkStart w:id="44" w:name="_Toc70651095"/>
                       <w:r>
                         <w:t xml:space="preserve">Figure </w:t>
                       </w:r>
@@ -16331,7 +16891,7 @@
                       <w:r>
                         <w:t xml:space="preserve"> Whiteboard on 2 browsers</w:t>
                       </w:r>
-                      <w:bookmarkEnd w:id="41"/>
+                      <w:bookmarkEnd w:id="44"/>
                     </w:p>
                   </w:txbxContent>
                 </v:textbox>
@@ -16504,6 +17064,7 @@
         <w:t xml:space="preserve"> called, labelled ‘drawing’, which passed the data of a line being drawn. This </w:t>
       </w:r>
       <w:r>
+        <w:lastRenderedPageBreak/>
         <w:t>data being the cursor’s</w:t>
       </w:r>
       <w:r>
@@ -16526,7 +17087,6 @@
     </w:p>
     <w:p>
       <w:r>
-        <w:lastRenderedPageBreak/>
         <w:t xml:space="preserve">I then added a net message to my clear whiteboard function labelled </w:t>
       </w:r>
       <w:r>
@@ -16661,11 +17221,11 @@
       <w:pPr>
         <w:pStyle w:val="Heading3"/>
       </w:pPr>
-      <w:bookmarkStart w:id="42" w:name="_Toc70651393"/>
+      <w:bookmarkStart w:id="45" w:name="_Toc70655359"/>
       <w:r>
         <w:t>November</w:t>
       </w:r>
-      <w:bookmarkEnd w:id="42"/>
+      <w:bookmarkEnd w:id="45"/>
     </w:p>
     <w:p>
       <w:pPr>
@@ -16894,7 +17454,7 @@
       <w:pPr>
         <w:pStyle w:val="Caption"/>
       </w:pPr>
-      <w:bookmarkStart w:id="43" w:name="_Toc70651096"/>
+      <w:bookmarkStart w:id="46" w:name="_Toc70651096"/>
       <w:r>
         <w:t xml:space="preserve">Figure </w:t>
       </w:r>
@@ -16922,7 +17482,7 @@
       <w:r>
         <w:t xml:space="preserve"> Original undo function</w:t>
       </w:r>
-      <w:bookmarkEnd w:id="43"/>
+      <w:bookmarkEnd w:id="46"/>
     </w:p>
     <w:p>
       <w:r>
@@ -17008,7 +17568,11 @@
         <w:t xml:space="preserve"> fully</w:t>
       </w:r>
       <w:r>
-        <w:t xml:space="preserve"> understand how to use it. I also wanted to see how I would go about implementing an undo system before the more time-consuming task of connecting it to a database</w:t>
+        <w:t xml:space="preserve"> understand how to use it. I also wanted to see how I would </w:t>
+      </w:r>
+      <w:r>
+        <w:lastRenderedPageBreak/>
+        <w:t>go about implementing an undo system before the more time-consuming task of connecting it to a database</w:t>
       </w:r>
       <w:r>
         <w:t>,</w:t>
@@ -17023,7 +17587,6 @@
         <w:pStyle w:val="Heading4"/>
       </w:pPr>
       <w:r>
-        <w:lastRenderedPageBreak/>
         <w:t>Database storage</w:t>
       </w:r>
     </w:p>
@@ -17271,7 +17834,7 @@
                                 <w:noProof/>
                               </w:rPr>
                             </w:pPr>
-                            <w:bookmarkStart w:id="44" w:name="_Toc70651097"/>
+                            <w:bookmarkStart w:id="47" w:name="_Toc70651097"/>
                             <w:r>
                               <w:t xml:space="preserve">Figure </w:t>
                             </w:r>
@@ -17305,7 +17868,7 @@
                               </w:rPr>
                               <w:t xml:space="preserve"> for an object</w:t>
                             </w:r>
-                            <w:bookmarkEnd w:id="44"/>
+                            <w:bookmarkEnd w:id="47"/>
                           </w:p>
                         </w:txbxContent>
                       </wps:txbx>
@@ -17333,7 +17896,7 @@
                           <w:noProof/>
                         </w:rPr>
                       </w:pPr>
-                      <w:bookmarkStart w:id="45" w:name="_Toc70651097"/>
+                      <w:bookmarkStart w:id="48" w:name="_Toc70651097"/>
                       <w:r>
                         <w:t xml:space="preserve">Figure </w:t>
                       </w:r>
@@ -17367,7 +17930,7 @@
                         </w:rPr>
                         <w:t xml:space="preserve"> for an object</w:t>
                       </w:r>
-                      <w:bookmarkEnd w:id="45"/>
+                      <w:bookmarkEnd w:id="48"/>
                     </w:p>
                   </w:txbxContent>
                 </v:textbox>
@@ -17508,7 +18071,7 @@
           <w:bCs/>
         </w:rPr>
       </w:pPr>
-      <w:bookmarkStart w:id="46" w:name="_Toc70651098"/>
+      <w:bookmarkStart w:id="49" w:name="_Toc70651098"/>
       <w:r>
         <w:t xml:space="preserve">Figure </w:t>
       </w:r>
@@ -17536,17 +18099,18 @@
       <w:r>
         <w:t xml:space="preserve"> Server-side undo function</w:t>
       </w:r>
-      <w:bookmarkEnd w:id="46"/>
+      <w:bookmarkEnd w:id="49"/>
     </w:p>
     <w:p>
       <w:pPr>
         <w:pStyle w:val="Heading3"/>
       </w:pPr>
-      <w:bookmarkStart w:id="47" w:name="_Toc70651394"/>
-      <w:r>
+      <w:bookmarkStart w:id="50" w:name="_Toc70655360"/>
+      <w:r>
+        <w:lastRenderedPageBreak/>
         <w:t>December</w:t>
       </w:r>
-      <w:bookmarkEnd w:id="47"/>
+      <w:bookmarkEnd w:id="50"/>
     </w:p>
     <w:p>
       <w:pPr>
@@ -17612,7 +18176,7 @@
                                 <w:noProof/>
                               </w:rPr>
                             </w:pPr>
-                            <w:bookmarkStart w:id="48" w:name="_Toc70651099"/>
+                            <w:bookmarkStart w:id="51" w:name="_Toc70651099"/>
                             <w:r>
                               <w:t xml:space="preserve">Figure </w:t>
                             </w:r>
@@ -17644,7 +18208,7 @@
                             <w:r>
                               <w:t>database</w:t>
                             </w:r>
-                            <w:bookmarkEnd w:id="48"/>
+                            <w:bookmarkEnd w:id="51"/>
                             <w:proofErr w:type="gramEnd"/>
                           </w:p>
                         </w:txbxContent>
@@ -17673,7 +18237,7 @@
                           <w:noProof/>
                         </w:rPr>
                       </w:pPr>
-                      <w:bookmarkStart w:id="49" w:name="_Toc70651099"/>
+                      <w:bookmarkStart w:id="52" w:name="_Toc70651099"/>
                       <w:r>
                         <w:t xml:space="preserve">Figure </w:t>
                       </w:r>
@@ -17705,7 +18269,7 @@
                       <w:r>
                         <w:t>database</w:t>
                       </w:r>
-                      <w:bookmarkEnd w:id="49"/>
+                      <w:bookmarkEnd w:id="52"/>
                       <w:proofErr w:type="gramEnd"/>
                     </w:p>
                   </w:txbxContent>
@@ -17901,7 +18465,6 @@
         <w:pStyle w:val="Heading4"/>
       </w:pPr>
       <w:r>
-        <w:lastRenderedPageBreak/>
         <w:t xml:space="preserve">Squares, </w:t>
       </w:r>
       <w:proofErr w:type="gramStart"/>
@@ -17969,7 +18532,7 @@
                                 <w:noProof/>
                               </w:rPr>
                             </w:pPr>
-                            <w:bookmarkStart w:id="50" w:name="_Toc70651100"/>
+                            <w:bookmarkStart w:id="53" w:name="_Toc70651100"/>
                             <w:r>
                               <w:t xml:space="preserve">Figure </w:t>
                             </w:r>
@@ -18005,7 +18568,7 @@
                             <w:r>
                               <w:t xml:space="preserve"> and text)</w:t>
                             </w:r>
-                            <w:bookmarkEnd w:id="50"/>
+                            <w:bookmarkEnd w:id="53"/>
                           </w:p>
                         </w:txbxContent>
                       </wps:txbx>
@@ -18033,7 +18596,7 @@
                           <w:noProof/>
                         </w:rPr>
                       </w:pPr>
-                      <w:bookmarkStart w:id="51" w:name="_Toc70651100"/>
+                      <w:bookmarkStart w:id="54" w:name="_Toc70651100"/>
                       <w:r>
                         <w:t xml:space="preserve">Figure </w:t>
                       </w:r>
@@ -18069,7 +18632,7 @@
                       <w:r>
                         <w:t xml:space="preserve"> and text)</w:t>
                       </w:r>
-                      <w:bookmarkEnd w:id="51"/>
+                      <w:bookmarkEnd w:id="54"/>
                     </w:p>
                   </w:txbxContent>
                 </v:textbox>
@@ -18376,11 +18939,11 @@
       <w:pPr>
         <w:pStyle w:val="Heading3"/>
       </w:pPr>
-      <w:bookmarkStart w:id="52" w:name="_Toc70651395"/>
+      <w:bookmarkStart w:id="55" w:name="_Toc70655361"/>
       <w:r>
         <w:t>January</w:t>
       </w:r>
-      <w:bookmarkEnd w:id="52"/>
+      <w:bookmarkEnd w:id="55"/>
     </w:p>
     <w:p>
       <w:pPr>
@@ -18577,6 +19140,7 @@
         <w:t xml:space="preserve"> </w:t>
       </w:r>
       <w:r>
+        <w:lastRenderedPageBreak/>
         <w:t xml:space="preserve">significantly </w:t>
       </w:r>
       <w:r>
@@ -18781,11 +19345,7 @@
         <w:t>server</w:t>
       </w:r>
       <w:r>
-        <w:t xml:space="preserve"> the more </w:t>
-      </w:r>
-      <w:r>
-        <w:lastRenderedPageBreak/>
-        <w:t>that was drawn. It transpired that</w:t>
+        <w:t xml:space="preserve"> the more that was drawn. It transpired that</w:t>
       </w:r>
       <w:r>
         <w:t xml:space="preserve"> a</w:t>
@@ -18921,11 +19481,11 @@
       <w:pPr>
         <w:pStyle w:val="Heading3"/>
       </w:pPr>
-      <w:bookmarkStart w:id="53" w:name="_Toc70651396"/>
+      <w:bookmarkStart w:id="56" w:name="_Toc70655362"/>
       <w:r>
         <w:t>February</w:t>
       </w:r>
-      <w:bookmarkEnd w:id="53"/>
+      <w:bookmarkEnd w:id="56"/>
     </w:p>
     <w:p>
       <w:pPr>
@@ -18986,7 +19546,7 @@
                                 <w:noProof/>
                               </w:rPr>
                             </w:pPr>
-                            <w:bookmarkStart w:id="54" w:name="_Toc70651101"/>
+                            <w:bookmarkStart w:id="57" w:name="_Toc70651101"/>
                             <w:r>
                               <w:t xml:space="preserve">Figure </w:t>
                             </w:r>
@@ -19014,7 +19574,7 @@
                             <w:r>
                               <w:t xml:space="preserve"> Latest undo function</w:t>
                             </w:r>
-                            <w:bookmarkEnd w:id="54"/>
+                            <w:bookmarkEnd w:id="57"/>
                           </w:p>
                         </w:txbxContent>
                       </wps:txbx>
@@ -19042,7 +19602,7 @@
                           <w:noProof/>
                         </w:rPr>
                       </w:pPr>
-                      <w:bookmarkStart w:id="55" w:name="_Toc70651101"/>
+                      <w:bookmarkStart w:id="58" w:name="_Toc70651101"/>
                       <w:r>
                         <w:t xml:space="preserve">Figure </w:t>
                       </w:r>
@@ -19070,7 +19630,7 @@
                       <w:r>
                         <w:t xml:space="preserve"> Latest undo function</w:t>
                       </w:r>
-                      <w:bookmarkEnd w:id="55"/>
+                      <w:bookmarkEnd w:id="58"/>
                     </w:p>
                   </w:txbxContent>
                 </v:textbox>
@@ -19411,7 +19971,11 @@
         <w:t>,</w:t>
       </w:r>
       <w:r>
-        <w:t xml:space="preserve"> which has the ID of the object and the new data, which is then just handled by a simple </w:t>
+        <w:t xml:space="preserve"> which has the ID of the object and the new data, which is then just handled by a </w:t>
+      </w:r>
+      <w:r>
+        <w:lastRenderedPageBreak/>
+        <w:t xml:space="preserve">simple </w:t>
       </w:r>
       <w:proofErr w:type="spellStart"/>
       <w:r>
@@ -19443,12 +20007,11 @@
       <w:pPr>
         <w:pStyle w:val="Heading3"/>
       </w:pPr>
-      <w:bookmarkStart w:id="56" w:name="_Toc70651397"/>
-      <w:r>
-        <w:lastRenderedPageBreak/>
+      <w:bookmarkStart w:id="59" w:name="_Toc70655363"/>
+      <w:r>
         <w:t>March</w:t>
       </w:r>
-      <w:bookmarkEnd w:id="56"/>
+      <w:bookmarkEnd w:id="59"/>
     </w:p>
     <w:p>
       <w:pPr>
@@ -19514,7 +20077,7 @@
                                 <w:noProof/>
                               </w:rPr>
                             </w:pPr>
-                            <w:bookmarkStart w:id="57" w:name="_Toc70651102"/>
+                            <w:bookmarkStart w:id="60" w:name="_Toc70651102"/>
                             <w:r>
                               <w:t xml:space="preserve">Figure </w:t>
                             </w:r>
@@ -19542,7 +20105,7 @@
                             <w:r>
                               <w:t xml:space="preserve"> The sidebar UI</w:t>
                             </w:r>
-                            <w:bookmarkEnd w:id="57"/>
+                            <w:bookmarkEnd w:id="60"/>
                           </w:p>
                         </w:txbxContent>
                       </wps:txbx>
@@ -19570,7 +20133,7 @@
                           <w:noProof/>
                         </w:rPr>
                       </w:pPr>
-                      <w:bookmarkStart w:id="58" w:name="_Toc70651102"/>
+                      <w:bookmarkStart w:id="61" w:name="_Toc70651102"/>
                       <w:r>
                         <w:t xml:space="preserve">Figure </w:t>
                       </w:r>
@@ -19598,7 +20161,7 @@
                       <w:r>
                         <w:t xml:space="preserve"> The sidebar UI</w:t>
                       </w:r>
-                      <w:bookmarkEnd w:id="58"/>
+                      <w:bookmarkEnd w:id="61"/>
                     </w:p>
                   </w:txbxContent>
                 </v:textbox>
@@ -19809,11 +20372,11 @@
       <w:pPr>
         <w:pStyle w:val="Heading3"/>
       </w:pPr>
-      <w:bookmarkStart w:id="59" w:name="_Toc70651398"/>
+      <w:bookmarkStart w:id="62" w:name="_Toc70655364"/>
       <w:r>
         <w:t>April</w:t>
       </w:r>
-      <w:bookmarkEnd w:id="59"/>
+      <w:bookmarkEnd w:id="62"/>
     </w:p>
     <w:p>
       <w:pPr>
@@ -19874,7 +20437,7 @@
                                 <w:noProof/>
                               </w:rPr>
                             </w:pPr>
-                            <w:bookmarkStart w:id="60" w:name="_Toc70651103"/>
+                            <w:bookmarkStart w:id="63" w:name="_Toc70651103"/>
                             <w:r>
                               <w:t xml:space="preserve">Figure </w:t>
                             </w:r>
@@ -19902,7 +20465,7 @@
                             <w:r>
                               <w:t xml:space="preserve"> The login UI</w:t>
                             </w:r>
-                            <w:bookmarkEnd w:id="60"/>
+                            <w:bookmarkEnd w:id="63"/>
                           </w:p>
                         </w:txbxContent>
                       </wps:txbx>
@@ -19930,7 +20493,7 @@
                           <w:noProof/>
                         </w:rPr>
                       </w:pPr>
-                      <w:bookmarkStart w:id="61" w:name="_Toc70651103"/>
+                      <w:bookmarkStart w:id="64" w:name="_Toc70651103"/>
                       <w:r>
                         <w:t xml:space="preserve">Figure </w:t>
                       </w:r>
@@ -19958,7 +20521,7 @@
                       <w:r>
                         <w:t xml:space="preserve"> The login UI</w:t>
                       </w:r>
-                      <w:bookmarkEnd w:id="61"/>
+                      <w:bookmarkEnd w:id="64"/>
                     </w:p>
                   </w:txbxContent>
                 </v:textbox>
@@ -20566,7 +21129,7 @@
                                 <w:noProof/>
                               </w:rPr>
                             </w:pPr>
-                            <w:bookmarkStart w:id="62" w:name="_Toc70651104"/>
+                            <w:bookmarkStart w:id="65" w:name="_Toc70651104"/>
                             <w:r>
                               <w:t xml:space="preserve">Figure </w:t>
                             </w:r>
@@ -20594,7 +21157,7 @@
                             <w:r>
                               <w:t xml:space="preserve"> The load whiteboards menu</w:t>
                             </w:r>
-                            <w:bookmarkEnd w:id="62"/>
+                            <w:bookmarkEnd w:id="65"/>
                           </w:p>
                         </w:txbxContent>
                       </wps:txbx>
@@ -20622,7 +21185,7 @@
                           <w:noProof/>
                         </w:rPr>
                       </w:pPr>
-                      <w:bookmarkStart w:id="63" w:name="_Toc70651104"/>
+                      <w:bookmarkStart w:id="66" w:name="_Toc70651104"/>
                       <w:r>
                         <w:t xml:space="preserve">Figure </w:t>
                       </w:r>
@@ -20650,7 +21213,7 @@
                       <w:r>
                         <w:t xml:space="preserve"> The load whiteboards menu</w:t>
                       </w:r>
-                      <w:bookmarkEnd w:id="63"/>
+                      <w:bookmarkEnd w:id="66"/>
                     </w:p>
                   </w:txbxContent>
                 </v:textbox>
@@ -20700,7 +21263,11 @@
         <w:t xml:space="preserve"> details and </w:t>
       </w:r>
       <w:r>
-        <w:t>the server</w:t>
+        <w:t xml:space="preserve">the </w:t>
+      </w:r>
+      <w:r>
+        <w:lastRenderedPageBreak/>
+        <w:t>server</w:t>
       </w:r>
       <w:r>
         <w:t xml:space="preserve"> checks your username and password. The unique key </w:t>
@@ -20785,7 +21352,6 @@
         <w:pStyle w:val="Heading4"/>
       </w:pPr>
       <w:r>
-        <w:lastRenderedPageBreak/>
         <w:t>Ownership</w:t>
       </w:r>
     </w:p>
@@ -20869,7 +21435,7 @@
                                 <w:noProof/>
                               </w:rPr>
                             </w:pPr>
-                            <w:bookmarkStart w:id="64" w:name="_Toc70651105"/>
+                            <w:bookmarkStart w:id="67" w:name="_Toc70651105"/>
                             <w:r>
                               <w:t xml:space="preserve">Figure </w:t>
                             </w:r>
@@ -20884,7 +21450,7 @@
                             <w:r>
                               <w:t xml:space="preserve"> Load whiteboards UI</w:t>
                             </w:r>
-                            <w:bookmarkEnd w:id="64"/>
+                            <w:bookmarkEnd w:id="67"/>
                           </w:p>
                         </w:txbxContent>
                       </wps:txbx>
@@ -20912,7 +21478,7 @@
                           <w:noProof/>
                         </w:rPr>
                       </w:pPr>
-                      <w:bookmarkStart w:id="65" w:name="_Toc70651105"/>
+                      <w:bookmarkStart w:id="68" w:name="_Toc70651105"/>
                       <w:r>
                         <w:t xml:space="preserve">Figure </w:t>
                       </w:r>
@@ -20927,7 +21493,7 @@
                       <w:r>
                         <w:t xml:space="preserve"> Load whiteboards UI</w:t>
                       </w:r>
-                      <w:bookmarkEnd w:id="65"/>
+                      <w:bookmarkEnd w:id="68"/>
                     </w:p>
                   </w:txbxContent>
                 </v:textbox>
@@ -21253,7 +21819,7 @@
                                 <w:noProof/>
                               </w:rPr>
                             </w:pPr>
-                            <w:bookmarkStart w:id="66" w:name="_Toc70651106"/>
+                            <w:bookmarkStart w:id="69" w:name="_Toc70651106"/>
                             <w:r>
                               <w:t xml:space="preserve">Figure </w:t>
                             </w:r>
@@ -21268,7 +21834,7 @@
                             <w:r>
                               <w:t xml:space="preserve"> Global Permissions UI</w:t>
                             </w:r>
-                            <w:bookmarkEnd w:id="66"/>
+                            <w:bookmarkEnd w:id="69"/>
                           </w:p>
                         </w:txbxContent>
                       </wps:txbx>
@@ -21296,7 +21862,7 @@
                           <w:noProof/>
                         </w:rPr>
                       </w:pPr>
-                      <w:bookmarkStart w:id="67" w:name="_Toc70651106"/>
+                      <w:bookmarkStart w:id="70" w:name="_Toc70651106"/>
                       <w:r>
                         <w:t xml:space="preserve">Figure </w:t>
                       </w:r>
@@ -21311,7 +21877,7 @@
                       <w:r>
                         <w:t xml:space="preserve"> Global Permissions UI</w:t>
                       </w:r>
-                      <w:bookmarkEnd w:id="67"/>
+                      <w:bookmarkEnd w:id="70"/>
                     </w:p>
                   </w:txbxContent>
                 </v:textbox>
@@ -21453,7 +22019,11 @@
       </w:r>
       <w:proofErr w:type="spellEnd"/>
       <w:r>
-        <w:t xml:space="preserve"> with its data as the whiteboard ID and username. When a user’s socket disconnects or changes room, this data is then either removed or overwritten. When the global permissions </w:t>
+        <w:t xml:space="preserve"> with </w:t>
+      </w:r>
+      <w:r>
+        <w:lastRenderedPageBreak/>
+        <w:t xml:space="preserve">its data as the whiteboard ID and username. When a user’s socket disconnects or changes room, this data is then either removed or overwritten. When the global permissions </w:t>
       </w:r>
       <w:proofErr w:type="gramStart"/>
       <w:r>
@@ -21469,11 +22039,7 @@
       </w:r>
       <w:proofErr w:type="spellEnd"/>
       <w:r>
-        <w:t xml:space="preserve">’, it also passes on the global permission and their individual permission. The client then uses this to </w:t>
-      </w:r>
-      <w:r>
-        <w:lastRenderedPageBreak/>
-        <w:t xml:space="preserve">decipher if it will allow them to draw or display a notification. Every time the global permission is changed or a </w:t>
+        <w:t xml:space="preserve">’, it also passes on the global permission and their individual permission. The client then uses this to decipher if it will allow them to draw or display a notification. Every time the global permission is changed or a </w:t>
       </w:r>
       <w:proofErr w:type="gramStart"/>
       <w:r>
@@ -21551,7 +22117,7 @@
                                 <w:noProof/>
                               </w:rPr>
                             </w:pPr>
-                            <w:bookmarkStart w:id="68" w:name="_Toc70651107"/>
+                            <w:bookmarkStart w:id="71" w:name="_Toc70651107"/>
                             <w:r>
                               <w:t xml:space="preserve">Figure </w:t>
                             </w:r>
@@ -21566,7 +22132,7 @@
                             <w:r>
                               <w:t xml:space="preserve"> Whiteboard Viewers UI</w:t>
                             </w:r>
-                            <w:bookmarkEnd w:id="68"/>
+                            <w:bookmarkEnd w:id="71"/>
                           </w:p>
                         </w:txbxContent>
                       </wps:txbx>
@@ -21594,7 +22160,7 @@
                           <w:noProof/>
                         </w:rPr>
                       </w:pPr>
-                      <w:bookmarkStart w:id="69" w:name="_Toc70651107"/>
+                      <w:bookmarkStart w:id="72" w:name="_Toc70651107"/>
                       <w:r>
                         <w:t xml:space="preserve">Figure </w:t>
                       </w:r>
@@ -21609,7 +22175,7 @@
                       <w:r>
                         <w:t xml:space="preserve"> Whiteboard Viewers UI</w:t>
                       </w:r>
-                      <w:bookmarkEnd w:id="69"/>
+                      <w:bookmarkEnd w:id="72"/>
                     </w:p>
                   </w:txbxContent>
                 </v:textbox>
@@ -21844,22 +22410,22 @@
       <w:pPr>
         <w:pStyle w:val="Heading2"/>
       </w:pPr>
-      <w:bookmarkStart w:id="70" w:name="_Toc70651399"/>
+      <w:bookmarkStart w:id="73" w:name="_Toc70655365"/>
       <w:r>
         <w:lastRenderedPageBreak/>
         <w:t>Testing</w:t>
       </w:r>
-      <w:bookmarkEnd w:id="70"/>
+      <w:bookmarkEnd w:id="73"/>
     </w:p>
     <w:p>
       <w:pPr>
         <w:pStyle w:val="Heading3"/>
       </w:pPr>
-      <w:bookmarkStart w:id="71" w:name="_Toc70651400"/>
+      <w:bookmarkStart w:id="74" w:name="_Toc70655366"/>
       <w:r>
         <w:t>General test for errors</w:t>
       </w:r>
-      <w:bookmarkEnd w:id="71"/>
+      <w:bookmarkEnd w:id="74"/>
     </w:p>
     <w:p>
       <w:r>
@@ -21917,7 +22483,7 @@
                                 <w:noProof/>
                               </w:rPr>
                             </w:pPr>
-                            <w:bookmarkStart w:id="72" w:name="_Toc70651108"/>
+                            <w:bookmarkStart w:id="75" w:name="_Toc70651108"/>
                             <w:r>
                               <w:t xml:space="preserve">Figure </w:t>
                             </w:r>
@@ -21932,7 +22498,7 @@
                             <w:r>
                               <w:t xml:space="preserve"> Server console</w:t>
                             </w:r>
-                            <w:bookmarkEnd w:id="72"/>
+                            <w:bookmarkEnd w:id="75"/>
                           </w:p>
                         </w:txbxContent>
                       </wps:txbx>
@@ -21960,7 +22526,7 @@
                           <w:noProof/>
                         </w:rPr>
                       </w:pPr>
-                      <w:bookmarkStart w:id="73" w:name="_Toc70651108"/>
+                      <w:bookmarkStart w:id="76" w:name="_Toc70651108"/>
                       <w:r>
                         <w:t xml:space="preserve">Figure </w:t>
                       </w:r>
@@ -21975,7 +22541,7 @@
                       <w:r>
                         <w:t xml:space="preserve"> Server console</w:t>
                       </w:r>
-                      <w:bookmarkEnd w:id="73"/>
+                      <w:bookmarkEnd w:id="76"/>
                     </w:p>
                   </w:txbxContent>
                 </v:textbox>
@@ -22287,7 +22853,7 @@
           <w:noProof/>
         </w:rPr>
       </w:pPr>
-      <w:bookmarkStart w:id="74" w:name="_Toc70651109"/>
+      <w:bookmarkStart w:id="77" w:name="_Toc70651109"/>
       <w:r>
         <w:t xml:space="preserve">Figure </w:t>
       </w:r>
@@ -22321,7 +22887,7 @@
         </w:rPr>
         <w:t>(Firefox, Edge, Chrome, Opera)</w:t>
       </w:r>
-      <w:bookmarkEnd w:id="74"/>
+      <w:bookmarkEnd w:id="77"/>
     </w:p>
     <w:p>
       <w:r>
@@ -22380,7 +22946,7 @@
                                 <w:noProof/>
                               </w:rPr>
                             </w:pPr>
-                            <w:bookmarkStart w:id="75" w:name="_Toc70651110"/>
+                            <w:bookmarkStart w:id="78" w:name="_Toc70651110"/>
                             <w:r>
                               <w:t xml:space="preserve">Figure </w:t>
                             </w:r>
@@ -22408,7 +22974,7 @@
                             <w:r>
                               <w:t xml:space="preserve"> Screenshot of whiteboard on mobile (Android - Chrome)</w:t>
                             </w:r>
-                            <w:bookmarkEnd w:id="75"/>
+                            <w:bookmarkEnd w:id="78"/>
                           </w:p>
                         </w:txbxContent>
                       </wps:txbx>
@@ -22436,7 +23002,7 @@
                           <w:noProof/>
                         </w:rPr>
                       </w:pPr>
-                      <w:bookmarkStart w:id="76" w:name="_Toc70651110"/>
+                      <w:bookmarkStart w:id="79" w:name="_Toc70651110"/>
                       <w:r>
                         <w:t xml:space="preserve">Figure </w:t>
                       </w:r>
@@ -22464,7 +23030,7 @@
                       <w:r>
                         <w:t xml:space="preserve"> Screenshot of whiteboard on mobile (Android - Chrome)</w:t>
                       </w:r>
-                      <w:bookmarkEnd w:id="76"/>
+                      <w:bookmarkEnd w:id="79"/>
                     </w:p>
                   </w:txbxContent>
                 </v:textbox>
@@ -22554,7 +23120,7 @@
       <w:pPr>
         <w:pStyle w:val="Heading3"/>
       </w:pPr>
-      <w:bookmarkStart w:id="77" w:name="_Toc70651401"/>
+      <w:bookmarkStart w:id="80" w:name="_Toc70655367"/>
       <w:proofErr w:type="gramStart"/>
       <w:r>
         <w:t>Max</w:t>
@@ -22563,7 +23129,7 @@
       <w:r>
         <w:t xml:space="preserve"> users test</w:t>
       </w:r>
-      <w:bookmarkEnd w:id="77"/>
+      <w:bookmarkEnd w:id="80"/>
     </w:p>
     <w:p>
       <w:r>
@@ -22758,7 +23324,7 @@
       <w:pPr>
         <w:pStyle w:val="Caption"/>
       </w:pPr>
-      <w:bookmarkStart w:id="78" w:name="_Toc70651111"/>
+      <w:bookmarkStart w:id="81" w:name="_Toc70651111"/>
       <w:r>
         <w:t xml:space="preserve">Figure </w:t>
       </w:r>
@@ -22773,7 +23339,7 @@
       <w:r>
         <w:t xml:space="preserve"> Virtual Server Usage Statistics</w:t>
       </w:r>
-      <w:bookmarkEnd w:id="78"/>
+      <w:bookmarkEnd w:id="81"/>
     </w:p>
     <w:p>
       <w:r>
@@ -22784,11 +23350,11 @@
       <w:pPr>
         <w:pStyle w:val="Heading3"/>
       </w:pPr>
-      <w:bookmarkStart w:id="79" w:name="_Toc70651402"/>
+      <w:bookmarkStart w:id="82" w:name="_Toc70655368"/>
       <w:r>
         <w:t>Max objects test</w:t>
       </w:r>
-      <w:bookmarkEnd w:id="79"/>
+      <w:bookmarkEnd w:id="82"/>
     </w:p>
     <w:p>
       <w:proofErr w:type="spellStart"/>
@@ -22971,7 +23537,7 @@
       <w:pPr>
         <w:pStyle w:val="Caption"/>
       </w:pPr>
-      <w:bookmarkStart w:id="80" w:name="_Toc70651112"/>
+      <w:bookmarkStart w:id="83" w:name="_Toc70651112"/>
       <w:r>
         <w:t xml:space="preserve">Figure </w:t>
       </w:r>
@@ -23003,19 +23569,19 @@
       <w:r>
         <w:t>refresh</w:t>
       </w:r>
-      <w:bookmarkEnd w:id="80"/>
+      <w:bookmarkEnd w:id="83"/>
       <w:proofErr w:type="gramEnd"/>
     </w:p>
     <w:p>
       <w:pPr>
         <w:pStyle w:val="Heading2"/>
       </w:pPr>
-      <w:bookmarkStart w:id="81" w:name="_Toc70651403"/>
+      <w:bookmarkStart w:id="84" w:name="_Toc70655369"/>
       <w:r>
         <w:lastRenderedPageBreak/>
         <w:t>Challenges</w:t>
       </w:r>
-      <w:bookmarkEnd w:id="81"/>
+      <w:bookmarkEnd w:id="84"/>
     </w:p>
     <w:p>
       <w:r>
@@ -23107,7 +23673,7 @@
                             <w:pPr>
                               <w:pStyle w:val="Caption"/>
                             </w:pPr>
-                            <w:bookmarkStart w:id="82" w:name="_Toc70651113"/>
+                            <w:bookmarkStart w:id="85" w:name="_Toc70651113"/>
                             <w:r>
                               <w:t xml:space="preserve">Figure </w:t>
                             </w:r>
@@ -23138,7 +23704,7 @@
                             <w:r>
                               <w:t>Jagged effect after undoing</w:t>
                             </w:r>
-                            <w:bookmarkEnd w:id="82"/>
+                            <w:bookmarkEnd w:id="85"/>
                           </w:p>
                         </w:txbxContent>
                       </wps:txbx>
@@ -23163,7 +23729,7 @@
                       <w:pPr>
                         <w:pStyle w:val="Caption"/>
                       </w:pPr>
-                      <w:bookmarkStart w:id="83" w:name="_Toc70651113"/>
+                      <w:bookmarkStart w:id="86" w:name="_Toc70651113"/>
                       <w:r>
                         <w:t xml:space="preserve">Figure </w:t>
                       </w:r>
@@ -23194,7 +23760,7 @@
                       <w:r>
                         <w:t>Jagged effect after undoing</w:t>
                       </w:r>
-                      <w:bookmarkEnd w:id="83"/>
+                      <w:bookmarkEnd w:id="86"/>
                     </w:p>
                   </w:txbxContent>
                 </v:textbox>
@@ -23626,7 +24192,7 @@
       <w:pPr>
         <w:pStyle w:val="Heading2"/>
       </w:pPr>
-      <w:bookmarkStart w:id="84" w:name="_Toc70651404"/>
+      <w:bookmarkStart w:id="87" w:name="_Toc70655370"/>
       <w:r>
         <w:lastRenderedPageBreak/>
         <w:t xml:space="preserve">Things </w:t>
@@ -23639,7 +24205,7 @@
       <w:r>
         <w:t xml:space="preserve"> learnt</w:t>
       </w:r>
-      <w:bookmarkEnd w:id="84"/>
+      <w:bookmarkEnd w:id="87"/>
     </w:p>
     <w:p>
       <w:r>
@@ -23766,7 +24332,7 @@
                                 <w:noProof/>
                               </w:rPr>
                             </w:pPr>
-                            <w:bookmarkStart w:id="85" w:name="_Toc70651114"/>
+                            <w:bookmarkStart w:id="88" w:name="_Toc70651114"/>
                             <w:r>
                               <w:t xml:space="preserve">Figure </w:t>
                             </w:r>
@@ -23794,7 +24360,7 @@
                             <w:r>
                               <w:t xml:space="preserve"> The React logo</w:t>
                             </w:r>
-                            <w:bookmarkEnd w:id="85"/>
+                            <w:bookmarkEnd w:id="88"/>
                           </w:p>
                         </w:txbxContent>
                       </wps:txbx>
@@ -23822,7 +24388,7 @@
                           <w:noProof/>
                         </w:rPr>
                       </w:pPr>
-                      <w:bookmarkStart w:id="86" w:name="_Toc70651114"/>
+                      <w:bookmarkStart w:id="89" w:name="_Toc70651114"/>
                       <w:r>
                         <w:t xml:space="preserve">Figure </w:t>
                       </w:r>
@@ -23850,7 +24416,7 @@
                       <w:r>
                         <w:t xml:space="preserve"> The React logo</w:t>
                       </w:r>
-                      <w:bookmarkEnd w:id="86"/>
+                      <w:bookmarkEnd w:id="89"/>
                     </w:p>
                   </w:txbxContent>
                 </v:textbox>
@@ -24082,7 +24648,7 @@
                                 <w:noProof/>
                               </w:rPr>
                             </w:pPr>
-                            <w:bookmarkStart w:id="87" w:name="_Toc70651115"/>
+                            <w:bookmarkStart w:id="90" w:name="_Toc70651115"/>
                             <w:r>
                               <w:t xml:space="preserve">Figure </w:t>
                             </w:r>
@@ -24113,7 +24679,7 @@
                             <w:r>
                               <w:t>The socket.io logo</w:t>
                             </w:r>
-                            <w:bookmarkEnd w:id="87"/>
+                            <w:bookmarkEnd w:id="90"/>
                           </w:p>
                         </w:txbxContent>
                       </wps:txbx>
@@ -24141,7 +24707,7 @@
                           <w:noProof/>
                         </w:rPr>
                       </w:pPr>
-                      <w:bookmarkStart w:id="88" w:name="_Toc70651115"/>
+                      <w:bookmarkStart w:id="91" w:name="_Toc70651115"/>
                       <w:r>
                         <w:t xml:space="preserve">Figure </w:t>
                       </w:r>
@@ -24172,7 +24738,7 @@
                       <w:r>
                         <w:t>The socket.io logo</w:t>
                       </w:r>
-                      <w:bookmarkEnd w:id="88"/>
+                      <w:bookmarkEnd w:id="91"/>
                     </w:p>
                   </w:txbxContent>
                 </v:textbox>
@@ -24386,7 +24952,7 @@
                                 <w:noProof/>
                               </w:rPr>
                             </w:pPr>
-                            <w:bookmarkStart w:id="89" w:name="_Toc70651116"/>
+                            <w:bookmarkStart w:id="92" w:name="_Toc70651116"/>
                             <w:r>
                               <w:t xml:space="preserve">Figure </w:t>
                             </w:r>
@@ -24414,7 +24980,7 @@
                             <w:r>
                               <w:t xml:space="preserve"> The KONVA logo</w:t>
                             </w:r>
-                            <w:bookmarkEnd w:id="89"/>
+                            <w:bookmarkEnd w:id="92"/>
                           </w:p>
                         </w:txbxContent>
                       </wps:txbx>
@@ -24442,7 +25008,7 @@
                           <w:noProof/>
                         </w:rPr>
                       </w:pPr>
-                      <w:bookmarkStart w:id="90" w:name="_Toc70651116"/>
+                      <w:bookmarkStart w:id="93" w:name="_Toc70651116"/>
                       <w:r>
                         <w:t xml:space="preserve">Figure </w:t>
                       </w:r>
@@ -24470,7 +25036,7 @@
                       <w:r>
                         <w:t xml:space="preserve"> The KONVA logo</w:t>
                       </w:r>
-                      <w:bookmarkEnd w:id="90"/>
+                      <w:bookmarkEnd w:id="93"/>
                     </w:p>
                   </w:txbxContent>
                 </v:textbox>
@@ -24715,7 +25281,7 @@
                                 <w:noProof/>
                               </w:rPr>
                             </w:pPr>
-                            <w:bookmarkStart w:id="91" w:name="_Toc70651117"/>
+                            <w:bookmarkStart w:id="94" w:name="_Toc70651117"/>
                             <w:r>
                               <w:t xml:space="preserve">Figure </w:t>
                             </w:r>
@@ -24743,7 +25309,7 @@
                             <w:r>
                               <w:t>The node.js logo</w:t>
                             </w:r>
-                            <w:bookmarkEnd w:id="91"/>
+                            <w:bookmarkEnd w:id="94"/>
                           </w:p>
                         </w:txbxContent>
                       </wps:txbx>
@@ -24771,7 +25337,7 @@
                           <w:noProof/>
                         </w:rPr>
                       </w:pPr>
-                      <w:bookmarkStart w:id="92" w:name="_Toc70651117"/>
+                      <w:bookmarkStart w:id="95" w:name="_Toc70651117"/>
                       <w:r>
                         <w:t xml:space="preserve">Figure </w:t>
                       </w:r>
@@ -24799,7 +25365,7 @@
                       <w:r>
                         <w:t>The node.js logo</w:t>
                       </w:r>
-                      <w:bookmarkEnd w:id="92"/>
+                      <w:bookmarkEnd w:id="95"/>
                     </w:p>
                   </w:txbxContent>
                 </v:textbox>
@@ -24929,11 +25495,11 @@
       <w:pPr>
         <w:pStyle w:val="Heading3"/>
       </w:pPr>
-      <w:bookmarkStart w:id="93" w:name="_Toc70651405"/>
+      <w:bookmarkStart w:id="96" w:name="_Toc70655371"/>
       <w:r>
         <w:t>Technical achievements</w:t>
       </w:r>
-      <w:bookmarkEnd w:id="93"/>
+      <w:bookmarkEnd w:id="96"/>
     </w:p>
     <w:p>
       <w:r>
@@ -25106,22 +25672,22 @@
       <w:pPr>
         <w:pStyle w:val="Heading1"/>
       </w:pPr>
-      <w:bookmarkStart w:id="94" w:name="_Toc70651406"/>
+      <w:bookmarkStart w:id="97" w:name="_Toc70655372"/>
       <w:r>
         <w:lastRenderedPageBreak/>
         <w:t>Project planning</w:t>
       </w:r>
-      <w:bookmarkEnd w:id="94"/>
+      <w:bookmarkEnd w:id="97"/>
     </w:p>
     <w:p>
       <w:pPr>
         <w:pStyle w:val="Heading2"/>
       </w:pPr>
-      <w:bookmarkStart w:id="95" w:name="_Toc70651407"/>
+      <w:bookmarkStart w:id="98" w:name="_Toc70655373"/>
       <w:r>
         <w:t>Git</w:t>
       </w:r>
-      <w:bookmarkEnd w:id="95"/>
+      <w:bookmarkEnd w:id="98"/>
     </w:p>
     <w:p>
       <w:r>
@@ -25368,7 +25934,7 @@
       <w:pPr>
         <w:pStyle w:val="Caption"/>
       </w:pPr>
-      <w:bookmarkStart w:id="96" w:name="_Toc70651118"/>
+      <w:bookmarkStart w:id="99" w:name="_Toc70651118"/>
       <w:r>
         <w:t xml:space="preserve">Figure </w:t>
       </w:r>
@@ -25400,7 +25966,7 @@
       <w:r>
         <w:t>27/04/2021</w:t>
       </w:r>
-      <w:bookmarkEnd w:id="96"/>
+      <w:bookmarkEnd w:id="99"/>
       <w:proofErr w:type="gramEnd"/>
     </w:p>
     <w:p>
@@ -25453,7 +26019,7 @@
       <w:pPr>
         <w:pStyle w:val="Caption"/>
       </w:pPr>
-      <w:bookmarkStart w:id="97" w:name="_Toc70651119"/>
+      <w:bookmarkStart w:id="100" w:name="_Toc70651119"/>
       <w:r>
         <w:t xml:space="preserve">Figure </w:t>
       </w:r>
@@ -25485,7 +26051,7 @@
       <w:r>
         <w:t>messages</w:t>
       </w:r>
-      <w:bookmarkEnd w:id="97"/>
+      <w:bookmarkEnd w:id="100"/>
       <w:proofErr w:type="gramEnd"/>
     </w:p>
     <w:p>
@@ -25548,7 +26114,7 @@
       <w:pPr>
         <w:pStyle w:val="Caption"/>
       </w:pPr>
-      <w:bookmarkStart w:id="98" w:name="_Toc70651120"/>
+      <w:bookmarkStart w:id="101" w:name="_Toc70651120"/>
       <w:r>
         <w:t xml:space="preserve">Figure </w:t>
       </w:r>
@@ -25580,19 +26146,19 @@
       <w:r>
         <w:t>security</w:t>
       </w:r>
-      <w:bookmarkEnd w:id="98"/>
+      <w:bookmarkEnd w:id="101"/>
       <w:proofErr w:type="gramEnd"/>
     </w:p>
     <w:p>
       <w:pPr>
         <w:pStyle w:val="Heading2"/>
       </w:pPr>
-      <w:bookmarkStart w:id="99" w:name="_Toc70651408"/>
+      <w:bookmarkStart w:id="102" w:name="_Toc70655374"/>
       <w:r>
         <w:lastRenderedPageBreak/>
         <w:t>Jira</w:t>
       </w:r>
-      <w:bookmarkEnd w:id="99"/>
+      <w:bookmarkEnd w:id="102"/>
     </w:p>
     <w:p>
       <w:pPr>
@@ -25643,7 +26209,7 @@
       <w:pPr>
         <w:pStyle w:val="Caption"/>
       </w:pPr>
-      <w:bookmarkStart w:id="100" w:name="_Toc70651121"/>
+      <w:bookmarkStart w:id="103" w:name="_Toc70651121"/>
       <w:r>
         <w:t xml:space="preserve">Figure </w:t>
       </w:r>
@@ -25675,7 +26241,7 @@
       <w:r>
         <w:t>27/04/2021</w:t>
       </w:r>
-      <w:bookmarkEnd w:id="100"/>
+      <w:bookmarkEnd w:id="103"/>
       <w:proofErr w:type="gramEnd"/>
     </w:p>
     <w:p>
@@ -25817,7 +26383,7 @@
       <w:pPr>
         <w:pStyle w:val="Caption"/>
       </w:pPr>
-      <w:bookmarkStart w:id="101" w:name="_Toc70651122"/>
+      <w:bookmarkStart w:id="104" w:name="_Toc70651122"/>
       <w:r>
         <w:t xml:space="preserve">Figure </w:t>
       </w:r>
@@ -25845,7 +26411,7 @@
       <w:r>
         <w:t xml:space="preserve"> Jira Story with subtasks</w:t>
       </w:r>
-      <w:bookmarkEnd w:id="101"/>
+      <w:bookmarkEnd w:id="104"/>
     </w:p>
     <w:p>
       <w:r>
@@ -25913,7 +26479,7 @@
       <w:pPr>
         <w:pStyle w:val="Caption"/>
       </w:pPr>
-      <w:bookmarkStart w:id="102" w:name="_Toc70651123"/>
+      <w:bookmarkStart w:id="105" w:name="_Toc70651123"/>
       <w:r>
         <w:t xml:space="preserve">Figure </w:t>
       </w:r>
@@ -25941,28 +26507,28 @@
       <w:r>
         <w:t xml:space="preserve"> Jira comment on a task</w:t>
       </w:r>
-      <w:bookmarkEnd w:id="102"/>
+      <w:bookmarkEnd w:id="105"/>
     </w:p>
     <w:p/>
     <w:p>
       <w:pPr>
         <w:pStyle w:val="Heading2"/>
       </w:pPr>
-      <w:bookmarkStart w:id="103" w:name="_Toc70651409"/>
+      <w:bookmarkStart w:id="106" w:name="_Toc70655375"/>
       <w:r>
         <w:t>Timeline</w:t>
       </w:r>
-      <w:bookmarkEnd w:id="103"/>
+      <w:bookmarkEnd w:id="106"/>
     </w:p>
     <w:p>
       <w:pPr>
         <w:pStyle w:val="Heading3"/>
       </w:pPr>
-      <w:bookmarkStart w:id="104" w:name="_Toc70651410"/>
+      <w:bookmarkStart w:id="107" w:name="_Toc70655376"/>
       <w:r>
         <w:t>October</w:t>
       </w:r>
-      <w:bookmarkEnd w:id="104"/>
+      <w:bookmarkEnd w:id="107"/>
     </w:p>
     <w:p>
       <w:pPr>
@@ -26029,11 +26595,11 @@
       <w:pPr>
         <w:pStyle w:val="Heading3"/>
       </w:pPr>
-      <w:bookmarkStart w:id="105" w:name="_Toc70651411"/>
+      <w:bookmarkStart w:id="108" w:name="_Toc70655377"/>
       <w:r>
         <w:t>November</w:t>
       </w:r>
-      <w:bookmarkEnd w:id="105"/>
+      <w:bookmarkEnd w:id="108"/>
     </w:p>
     <w:p>
       <w:pPr>
@@ -26066,11 +26632,11 @@
       <w:pPr>
         <w:pStyle w:val="Heading3"/>
       </w:pPr>
-      <w:bookmarkStart w:id="106" w:name="_Toc70651412"/>
+      <w:bookmarkStart w:id="109" w:name="_Toc70655378"/>
       <w:r>
         <w:t>December</w:t>
       </w:r>
-      <w:bookmarkEnd w:id="106"/>
+      <w:bookmarkEnd w:id="109"/>
     </w:p>
     <w:p>
       <w:pPr>
@@ -26141,11 +26707,11 @@
       <w:pPr>
         <w:pStyle w:val="Heading3"/>
       </w:pPr>
-      <w:bookmarkStart w:id="107" w:name="_Toc70651413"/>
+      <w:bookmarkStart w:id="110" w:name="_Toc70655379"/>
       <w:r>
         <w:t>January</w:t>
       </w:r>
-      <w:bookmarkEnd w:id="107"/>
+      <w:bookmarkEnd w:id="110"/>
     </w:p>
     <w:p>
       <w:pPr>
@@ -26251,11 +26817,11 @@
       <w:pPr>
         <w:pStyle w:val="Heading3"/>
       </w:pPr>
-      <w:bookmarkStart w:id="108" w:name="_Toc70651414"/>
+      <w:bookmarkStart w:id="111" w:name="_Toc70655380"/>
       <w:r>
         <w:t>February</w:t>
       </w:r>
-      <w:bookmarkEnd w:id="108"/>
+      <w:bookmarkEnd w:id="111"/>
     </w:p>
     <w:p>
       <w:pPr>
@@ -26333,12 +26899,12 @@
       <w:pPr>
         <w:pStyle w:val="Heading3"/>
       </w:pPr>
-      <w:bookmarkStart w:id="109" w:name="_Toc70651415"/>
+      <w:bookmarkStart w:id="112" w:name="_Toc70655381"/>
       <w:r>
         <w:lastRenderedPageBreak/>
         <w:t>March</w:t>
       </w:r>
-      <w:bookmarkEnd w:id="109"/>
+      <w:bookmarkEnd w:id="112"/>
     </w:p>
     <w:p>
       <w:pPr>
@@ -26359,11 +26925,11 @@
       <w:pPr>
         <w:pStyle w:val="Heading3"/>
       </w:pPr>
-      <w:bookmarkStart w:id="110" w:name="_Toc70651416"/>
+      <w:bookmarkStart w:id="113" w:name="_Toc70655382"/>
       <w:r>
         <w:t>April</w:t>
       </w:r>
-      <w:bookmarkEnd w:id="110"/>
+      <w:bookmarkEnd w:id="113"/>
     </w:p>
     <w:p>
       <w:pPr>
@@ -26654,18 +27220,18 @@
       <w:pPr>
         <w:pStyle w:val="Heading1"/>
       </w:pPr>
-      <w:bookmarkStart w:id="111" w:name="_Toc70651417"/>
+      <w:bookmarkStart w:id="114" w:name="_Toc70655383"/>
       <w:r>
         <w:lastRenderedPageBreak/>
         <w:t>Conclusion</w:t>
       </w:r>
-      <w:bookmarkEnd w:id="111"/>
+      <w:bookmarkEnd w:id="114"/>
     </w:p>
     <w:p>
       <w:pPr>
         <w:pStyle w:val="Heading2"/>
       </w:pPr>
-      <w:bookmarkStart w:id="112" w:name="_Toc70651418"/>
+      <w:bookmarkStart w:id="115" w:name="_Toc70655384"/>
       <w:r>
         <w:t xml:space="preserve">Objectives </w:t>
       </w:r>
@@ -26673,7 +27239,7 @@
       <w:r>
         <w:t>achieved</w:t>
       </w:r>
-      <w:bookmarkEnd w:id="112"/>
+      <w:bookmarkEnd w:id="115"/>
       <w:proofErr w:type="gramEnd"/>
     </w:p>
     <w:p>
@@ -26694,7 +27260,7 @@
         <w:pStyle w:val="Caption"/>
         <w:keepNext/>
       </w:pPr>
-      <w:bookmarkStart w:id="113" w:name="_Toc70651084"/>
+      <w:bookmarkStart w:id="116" w:name="_Toc70651084"/>
       <w:r>
         <w:t xml:space="preserve">Table </w:t>
       </w:r>
@@ -26717,7 +27283,7 @@
       <w:r>
         <w:t xml:space="preserve"> summary table</w:t>
       </w:r>
-      <w:bookmarkEnd w:id="113"/>
+      <w:bookmarkEnd w:id="116"/>
     </w:p>
     <w:tbl>
       <w:tblPr>
@@ -27487,7 +28053,7 @@
       <w:pPr>
         <w:pStyle w:val="Heading2"/>
       </w:pPr>
-      <w:bookmarkStart w:id="114" w:name="_Toc70651419"/>
+      <w:bookmarkStart w:id="117" w:name="_Toc70655385"/>
       <w:r>
         <w:t xml:space="preserve">Objectives not achieved/Things I would do to </w:t>
       </w:r>
@@ -27495,7 +28061,7 @@
       <w:r>
         <w:t>improve</w:t>
       </w:r>
-      <w:bookmarkEnd w:id="114"/>
+      <w:bookmarkEnd w:id="117"/>
       <w:proofErr w:type="gramEnd"/>
     </w:p>
     <w:p>
@@ -27541,11 +28107,11 @@
       <w:pPr>
         <w:pStyle w:val="Heading2"/>
       </w:pPr>
-      <w:bookmarkStart w:id="115" w:name="_Toc70651420"/>
+      <w:bookmarkStart w:id="118" w:name="_Toc70655386"/>
       <w:r>
         <w:t>As a whole</w:t>
       </w:r>
-      <w:bookmarkEnd w:id="115"/>
+      <w:bookmarkEnd w:id="118"/>
     </w:p>
     <w:p>
       <w:r>
@@ -27578,7 +28144,7 @@
     <w:p/>
     <w:p/>
     <w:p/>
-    <w:bookmarkStart w:id="116" w:name="_Toc70651421" w:displacedByCustomXml="next"/>
+    <w:bookmarkStart w:id="119" w:name="_Toc70655387" w:displacedByCustomXml="next"/>
     <w:sdt>
       <w:sdtPr>
         <w:rPr>
@@ -27602,7 +28168,7 @@
           <w:r>
             <w:t>Bibliography</w:t>
           </w:r>
-          <w:bookmarkEnd w:id="116"/>
+          <w:bookmarkEnd w:id="119"/>
         </w:p>
         <w:sdt>
           <w:sdtPr>

</xml_diff>